<commit_message>
Pridan omp rozsireny slovnikovy utok, mereni a skripty pro star
</commit_message>
<xml_diff>
--- a/Report.docx
+++ b/Report.docx
@@ -4211,6 +4211,11 @@
         <w:t>:</w:t>
       </w:r>
     </w:p>
+    <w:p>
+      <w:r>
+        <w:t>Pravidla a abeceda jsou shodná se sekvenčním řešením, proto je zde nebudu uvádět.</w:t>
+      </w:r>
+    </w:p>
     <w:tbl>
       <w:tblPr>
         <w:tblStyle w:val="Mkatabulky"/>
@@ -4289,12 +4294,21 @@
                 <w:bCs/>
               </w:rPr>
             </w:pPr>
-            <w:r>
-              <w:rPr>
-                <w:b/>
-                <w:bCs/>
-              </w:rPr>
-              <w:t>1</w:t>
+            <w:proofErr w:type="spellStart"/>
+            <w:r>
+              <w:rPr>
+                <w:b/>
+                <w:bCs/>
+              </w:rPr>
+              <w:t>Sekv</w:t>
+            </w:r>
+            <w:proofErr w:type="spellEnd"/>
+            <w:r>
+              <w:rPr>
+                <w:b/>
+                <w:bCs/>
+              </w:rPr>
+              <w:t>.</w:t>
             </w:r>
           </w:p>
         </w:tc>
@@ -4946,9 +4960,687 @@
       <w:r>
         <w:t xml:space="preserve">U výpočetního výkonu (či u slov jako 99999) lze vidět (s výjimkou 6 vláken, kde si nejsem jistý, proč dochází k poklesu výkonu), že s přidávajícím počtem vláken roste výpočetní výkon – s přimhouřenými očima lze říct lineárně. Tento lineární růst končí na cca 6 vláknech a poté se růst zpomaluje. Je to dané tím, že testovací procesor má 6 fyzických jader, </w:t>
       </w:r>
-      <w:bookmarkStart w:id="0" w:name="_GoBack"/>
-      <w:bookmarkEnd w:id="0"/>
     </w:p>
+    <w:p/>
+    <w:tbl>
+      <w:tblPr>
+        <w:tblStyle w:val="Mkatabulky"/>
+        <w:tblW w:w="0" w:type="auto"/>
+        <w:tblLook w:val="04A0" w:firstRow="1" w:lastRow="0" w:firstColumn="1" w:lastColumn="0" w:noHBand="0" w:noVBand="1"/>
+      </w:tblPr>
+      <w:tblGrid>
+        <w:gridCol w:w="2197"/>
+        <w:gridCol w:w="939"/>
+        <w:gridCol w:w="846"/>
+        <w:gridCol w:w="861"/>
+        <w:gridCol w:w="866"/>
+        <w:gridCol w:w="913"/>
+        <w:gridCol w:w="913"/>
+        <w:gridCol w:w="1527"/>
+      </w:tblGrid>
+      <w:tr>
+        <w:tc>
+          <w:tcPr>
+            <w:tcW w:w="2127" w:type="dxa"/>
+          </w:tcPr>
+          <w:p/>
+        </w:tc>
+        <w:tc>
+          <w:tcPr>
+            <w:tcW w:w="6935" w:type="dxa"/>
+            <w:gridSpan w:val="7"/>
+          </w:tcPr>
+          <w:p>
+            <w:pPr>
+              <w:jc w:val="center"/>
+              <w:rPr>
+                <w:b/>
+                <w:bCs/>
+              </w:rPr>
+            </w:pPr>
+            <w:r>
+              <w:rPr>
+                <w:b/>
+                <w:bCs/>
+              </w:rPr>
+              <w:t>Rozšířený slovníkový útok</w:t>
+            </w:r>
+            <w:r>
+              <w:rPr>
+                <w:b/>
+                <w:bCs/>
+              </w:rPr>
+              <w:t xml:space="preserve"> – výpočetní čas(s)</w:t>
+            </w:r>
+          </w:p>
+        </w:tc>
+      </w:tr>
+      <w:tr>
+        <w:tc>
+          <w:tcPr>
+            <w:tcW w:w="2127" w:type="dxa"/>
+          </w:tcPr>
+          <w:p>
+            <w:pPr>
+              <w:rPr>
+                <w:b/>
+                <w:bCs/>
+              </w:rPr>
+            </w:pPr>
+            <w:r>
+              <w:rPr>
+                <w:b/>
+                <w:bCs/>
+              </w:rPr>
+              <w:t>Heslo/vlákna:</w:t>
+            </w:r>
+          </w:p>
+        </w:tc>
+        <w:tc>
+          <w:tcPr>
+            <w:tcW w:w="952" w:type="dxa"/>
+          </w:tcPr>
+          <w:p>
+            <w:pPr>
+              <w:rPr>
+                <w:b/>
+                <w:bCs/>
+              </w:rPr>
+            </w:pPr>
+            <w:proofErr w:type="spellStart"/>
+            <w:r>
+              <w:rPr>
+                <w:b/>
+                <w:bCs/>
+              </w:rPr>
+              <w:t>Sekv</w:t>
+            </w:r>
+            <w:proofErr w:type="spellEnd"/>
+            <w:r>
+              <w:rPr>
+                <w:b/>
+                <w:bCs/>
+              </w:rPr>
+              <w:t>.</w:t>
+            </w:r>
+          </w:p>
+        </w:tc>
+        <w:tc>
+          <w:tcPr>
+            <w:tcW w:w="853" w:type="dxa"/>
+          </w:tcPr>
+          <w:p>
+            <w:pPr>
+              <w:rPr>
+                <w:b/>
+                <w:bCs/>
+              </w:rPr>
+            </w:pPr>
+            <w:r>
+              <w:rPr>
+                <w:b/>
+                <w:bCs/>
+              </w:rPr>
+              <w:t>2</w:t>
+            </w:r>
+          </w:p>
+        </w:tc>
+        <w:tc>
+          <w:tcPr>
+            <w:tcW w:w="875" w:type="dxa"/>
+          </w:tcPr>
+          <w:p>
+            <w:pPr>
+              <w:rPr>
+                <w:b/>
+                <w:bCs/>
+              </w:rPr>
+            </w:pPr>
+            <w:r>
+              <w:rPr>
+                <w:b/>
+                <w:bCs/>
+              </w:rPr>
+              <w:t>4</w:t>
+            </w:r>
+          </w:p>
+        </w:tc>
+        <w:tc>
+          <w:tcPr>
+            <w:tcW w:w="880" w:type="dxa"/>
+          </w:tcPr>
+          <w:p>
+            <w:pPr>
+              <w:rPr>
+                <w:b/>
+                <w:bCs/>
+              </w:rPr>
+            </w:pPr>
+            <w:r>
+              <w:rPr>
+                <w:b/>
+                <w:bCs/>
+              </w:rPr>
+              <w:t>6</w:t>
+            </w:r>
+          </w:p>
+        </w:tc>
+        <w:tc>
+          <w:tcPr>
+            <w:tcW w:w="924" w:type="dxa"/>
+          </w:tcPr>
+          <w:p>
+            <w:pPr>
+              <w:rPr>
+                <w:b/>
+                <w:bCs/>
+              </w:rPr>
+            </w:pPr>
+            <w:r>
+              <w:rPr>
+                <w:b/>
+                <w:bCs/>
+              </w:rPr>
+              <w:t>8</w:t>
+            </w:r>
+          </w:p>
+        </w:tc>
+        <w:tc>
+          <w:tcPr>
+            <w:tcW w:w="924" w:type="dxa"/>
+          </w:tcPr>
+          <w:p>
+            <w:pPr>
+              <w:rPr>
+                <w:b/>
+                <w:bCs/>
+              </w:rPr>
+            </w:pPr>
+            <w:r>
+              <w:rPr>
+                <w:b/>
+                <w:bCs/>
+              </w:rPr>
+              <w:t>10</w:t>
+            </w:r>
+          </w:p>
+        </w:tc>
+        <w:tc>
+          <w:tcPr>
+            <w:tcW w:w="1527" w:type="dxa"/>
+          </w:tcPr>
+          <w:p>
+            <w:pPr>
+              <w:rPr>
+                <w:b/>
+                <w:bCs/>
+              </w:rPr>
+            </w:pPr>
+            <w:r>
+              <w:rPr>
+                <w:b/>
+                <w:bCs/>
+              </w:rPr>
+              <w:t>CUDA</w:t>
+            </w:r>
+            <w:r>
+              <w:rPr>
+                <w:b/>
+                <w:bCs/>
+              </w:rPr>
+              <w:t>(</w:t>
+            </w:r>
+            <w:proofErr w:type="spellStart"/>
+            <w:r>
+              <w:rPr>
+                <w:b/>
+                <w:bCs/>
+              </w:rPr>
+              <w:t>nejlepsi</w:t>
+            </w:r>
+            <w:proofErr w:type="spellEnd"/>
+            <w:r>
+              <w:rPr>
+                <w:b/>
+                <w:bCs/>
+              </w:rPr>
+              <w:t xml:space="preserve"> </w:t>
+            </w:r>
+            <w:proofErr w:type="spellStart"/>
+            <w:r>
+              <w:rPr>
+                <w:b/>
+                <w:bCs/>
+              </w:rPr>
+              <w:t>cas</w:t>
+            </w:r>
+            <w:proofErr w:type="spellEnd"/>
+            <w:r>
+              <w:rPr>
+                <w:b/>
+                <w:bCs/>
+              </w:rPr>
+              <w:t>)</w:t>
+            </w:r>
+          </w:p>
+        </w:tc>
+      </w:tr>
+      <w:tr>
+        <w:tc>
+          <w:tcPr>
+            <w:tcW w:w="2127" w:type="dxa"/>
+          </w:tcPr>
+          <w:p>
+            <w:r>
+              <w:lastRenderedPageBreak/>
+              <w:t>ZZZ989</w:t>
+            </w:r>
+          </w:p>
+        </w:tc>
+        <w:tc>
+          <w:tcPr>
+            <w:tcW w:w="952" w:type="dxa"/>
+          </w:tcPr>
+          <w:p>
+            <w:r>
+              <w:t>121</w:t>
+            </w:r>
+            <w:r>
+              <w:t>,7</w:t>
+            </w:r>
+          </w:p>
+        </w:tc>
+        <w:tc>
+          <w:tcPr>
+            <w:tcW w:w="853" w:type="dxa"/>
+          </w:tcPr>
+          <w:p>
+            <w:r>
+              <w:t>83,8</w:t>
+            </w:r>
+          </w:p>
+        </w:tc>
+        <w:tc>
+          <w:tcPr>
+            <w:tcW w:w="875" w:type="dxa"/>
+          </w:tcPr>
+          <w:p>
+            <w:r>
+              <w:t>42,5</w:t>
+            </w:r>
+          </w:p>
+        </w:tc>
+        <w:tc>
+          <w:tcPr>
+            <w:tcW w:w="880" w:type="dxa"/>
+          </w:tcPr>
+          <w:p>
+            <w:r>
+              <w:t>30,5</w:t>
+            </w:r>
+          </w:p>
+        </w:tc>
+        <w:tc>
+          <w:tcPr>
+            <w:tcW w:w="924" w:type="dxa"/>
+          </w:tcPr>
+          <w:p>
+            <w:r>
+              <w:t>26,9</w:t>
+            </w:r>
+          </w:p>
+        </w:tc>
+        <w:tc>
+          <w:tcPr>
+            <w:tcW w:w="924" w:type="dxa"/>
+          </w:tcPr>
+          <w:p>
+            <w:r>
+              <w:t>24,89</w:t>
+            </w:r>
+          </w:p>
+        </w:tc>
+        <w:tc>
+          <w:tcPr>
+            <w:tcW w:w="1527" w:type="dxa"/>
+          </w:tcPr>
+          <w:p>
+            <w:r>
+              <w:t>2,03</w:t>
+            </w:r>
+          </w:p>
+        </w:tc>
+      </w:tr>
+      <w:tr>
+        <w:tc>
+          <w:tcPr>
+            <w:tcW w:w="2127" w:type="dxa"/>
+          </w:tcPr>
+          <w:p>
+            <w:r>
+              <w:t>napalm5e</w:t>
+            </w:r>
+          </w:p>
+        </w:tc>
+        <w:tc>
+          <w:tcPr>
+            <w:tcW w:w="952" w:type="dxa"/>
+          </w:tcPr>
+          <w:p>
+            <w:r>
+              <w:t>246</w:t>
+            </w:r>
+            <w:r>
+              <w:t>,</w:t>
+            </w:r>
+            <w:r>
+              <w:t>9</w:t>
+            </w:r>
+          </w:p>
+        </w:tc>
+        <w:tc>
+          <w:tcPr>
+            <w:tcW w:w="853" w:type="dxa"/>
+          </w:tcPr>
+          <w:p>
+            <w:r>
+              <w:t>170,4</w:t>
+            </w:r>
+          </w:p>
+        </w:tc>
+        <w:tc>
+          <w:tcPr>
+            <w:tcW w:w="875" w:type="dxa"/>
+          </w:tcPr>
+          <w:p>
+            <w:r>
+              <w:t>86,4</w:t>
+            </w:r>
+          </w:p>
+        </w:tc>
+        <w:tc>
+          <w:tcPr>
+            <w:tcW w:w="880" w:type="dxa"/>
+          </w:tcPr>
+          <w:p>
+            <w:r>
+              <w:t>61,3</w:t>
+            </w:r>
+          </w:p>
+        </w:tc>
+        <w:tc>
+          <w:tcPr>
+            <w:tcW w:w="924" w:type="dxa"/>
+          </w:tcPr>
+          <w:p>
+            <w:r>
+              <w:t>54,8</w:t>
+            </w:r>
+          </w:p>
+        </w:tc>
+        <w:tc>
+          <w:tcPr>
+            <w:tcW w:w="924" w:type="dxa"/>
+          </w:tcPr>
+          <w:p>
+            <w:r>
+              <w:t>50</w:t>
+            </w:r>
+          </w:p>
+        </w:tc>
+        <w:tc>
+          <w:tcPr>
+            <w:tcW w:w="1527" w:type="dxa"/>
+          </w:tcPr>
+          <w:p>
+            <w:r>
+              <w:t>2,75</w:t>
+            </w:r>
+          </w:p>
+        </w:tc>
+      </w:tr>
+      <w:tr>
+        <w:tc>
+          <w:tcPr>
+            <w:tcW w:w="2127" w:type="dxa"/>
+          </w:tcPr>
+          <w:p>
+            <w:proofErr w:type="spellStart"/>
+            <w:r>
+              <w:t>lupuSErythemAToSus</w:t>
+            </w:r>
+            <w:proofErr w:type="spellEnd"/>
+            <w:r>
+              <w:rPr>
+                <w:rStyle w:val="Znakapoznpodarou"/>
+              </w:rPr>
+              <w:footnoteReference w:id="2"/>
+            </w:r>
+          </w:p>
+        </w:tc>
+        <w:tc>
+          <w:tcPr>
+            <w:tcW w:w="952" w:type="dxa"/>
+          </w:tcPr>
+          <w:p>
+            <w:r>
+              <w:t>32,27</w:t>
+            </w:r>
+          </w:p>
+        </w:tc>
+        <w:tc>
+          <w:tcPr>
+            <w:tcW w:w="853" w:type="dxa"/>
+          </w:tcPr>
+          <w:p>
+            <w:r>
+              <w:t>16,25</w:t>
+            </w:r>
+          </w:p>
+        </w:tc>
+        <w:tc>
+          <w:tcPr>
+            <w:tcW w:w="875" w:type="dxa"/>
+          </w:tcPr>
+          <w:p>
+            <w:r>
+              <w:t>9,3</w:t>
+            </w:r>
+          </w:p>
+        </w:tc>
+        <w:tc>
+          <w:tcPr>
+            <w:tcW w:w="880" w:type="dxa"/>
+          </w:tcPr>
+          <w:p>
+            <w:r>
+              <w:t>6,9</w:t>
+            </w:r>
+          </w:p>
+        </w:tc>
+        <w:tc>
+          <w:tcPr>
+            <w:tcW w:w="924" w:type="dxa"/>
+          </w:tcPr>
+          <w:p>
+            <w:r>
+              <w:t>7,13</w:t>
+            </w:r>
+          </w:p>
+        </w:tc>
+        <w:tc>
+          <w:tcPr>
+            <w:tcW w:w="924" w:type="dxa"/>
+          </w:tcPr>
+          <w:p>
+            <w:r>
+              <w:t>5,9</w:t>
+            </w:r>
+          </w:p>
+        </w:tc>
+        <w:tc>
+          <w:tcPr>
+            <w:tcW w:w="1527" w:type="dxa"/>
+          </w:tcPr>
+          <w:p>
+            <w:r>
+              <w:t>N/A</w:t>
+            </w:r>
+            <w:r>
+              <w:rPr>
+                <w:rStyle w:val="Znakapoznpodarou"/>
+              </w:rPr>
+              <w:footnoteReference w:id="3"/>
+            </w:r>
+          </w:p>
+        </w:tc>
+      </w:tr>
+      <w:tr>
+        <w:tc>
+          <w:tcPr>
+            <w:tcW w:w="2127" w:type="dxa"/>
+          </w:tcPr>
+          <w:p/>
+        </w:tc>
+        <w:tc>
+          <w:tcPr>
+            <w:tcW w:w="6935" w:type="dxa"/>
+            <w:gridSpan w:val="7"/>
+          </w:tcPr>
+          <w:p>
+            <w:pPr>
+              <w:jc w:val="center"/>
+              <w:rPr>
+                <w:b/>
+                <w:bCs/>
+              </w:rPr>
+            </w:pPr>
+            <w:r>
+              <w:rPr>
+                <w:b/>
+                <w:bCs/>
+              </w:rPr>
+              <w:t xml:space="preserve">Rozšířený slovníkový útok </w:t>
+            </w:r>
+            <w:r>
+              <w:rPr>
+                <w:b/>
+                <w:bCs/>
+              </w:rPr>
+              <w:t>– výpočetní výkon (</w:t>
+            </w:r>
+            <w:proofErr w:type="spellStart"/>
+            <w:r>
+              <w:rPr>
+                <w:b/>
+                <w:bCs/>
+              </w:rPr>
+              <w:t>MHash</w:t>
+            </w:r>
+            <w:proofErr w:type="spellEnd"/>
+            <w:r>
+              <w:rPr>
+                <w:b/>
+                <w:bCs/>
+              </w:rPr>
+              <w:t>/s)</w:t>
+            </w:r>
+          </w:p>
+        </w:tc>
+      </w:tr>
+      <w:tr>
+        <w:tc>
+          <w:tcPr>
+            <w:tcW w:w="2127" w:type="dxa"/>
+          </w:tcPr>
+          <w:p>
+            <w:pPr>
+              <w:rPr>
+                <w:i/>
+                <w:iCs/>
+              </w:rPr>
+            </w:pPr>
+            <w:r>
+              <w:rPr>
+                <w:i/>
+                <w:iCs/>
+              </w:rPr>
+              <w:t>Test výkonu</w:t>
+            </w:r>
+          </w:p>
+        </w:tc>
+        <w:tc>
+          <w:tcPr>
+            <w:tcW w:w="952" w:type="dxa"/>
+          </w:tcPr>
+          <w:p>
+            <w:r>
+              <w:t>3,9</w:t>
+            </w:r>
+          </w:p>
+        </w:tc>
+        <w:tc>
+          <w:tcPr>
+            <w:tcW w:w="853" w:type="dxa"/>
+          </w:tcPr>
+          <w:p>
+            <w:r>
+              <w:t>5,7</w:t>
+            </w:r>
+          </w:p>
+        </w:tc>
+        <w:tc>
+          <w:tcPr>
+            <w:tcW w:w="875" w:type="dxa"/>
+          </w:tcPr>
+          <w:p>
+            <w:r>
+              <w:t>11,3</w:t>
+            </w:r>
+          </w:p>
+        </w:tc>
+        <w:tc>
+          <w:tcPr>
+            <w:tcW w:w="880" w:type="dxa"/>
+          </w:tcPr>
+          <w:p>
+            <w:r>
+              <w:t>10,8</w:t>
+            </w:r>
+          </w:p>
+        </w:tc>
+        <w:tc>
+          <w:tcPr>
+            <w:tcW w:w="924" w:type="dxa"/>
+          </w:tcPr>
+          <w:p>
+            <w:r>
+              <w:t>13,46</w:t>
+            </w:r>
+          </w:p>
+        </w:tc>
+        <w:tc>
+          <w:tcPr>
+            <w:tcW w:w="924" w:type="dxa"/>
+          </w:tcPr>
+          <w:p>
+            <w:r>
+              <w:t>15,3</w:t>
+            </w:r>
+          </w:p>
+        </w:tc>
+        <w:tc>
+          <w:tcPr>
+            <w:tcW w:w="1527" w:type="dxa"/>
+          </w:tcPr>
+          <w:p>
+            <w:r>
+              <w:t>301</w:t>
+            </w:r>
+          </w:p>
+        </w:tc>
+      </w:tr>
+    </w:tbl>
     <w:p/>
     <w:p>
       <w:pPr>
@@ -5011,7 +5703,6 @@
                 <w:b/>
                 <w:bCs/>
               </w:rPr>
-              <w:lastRenderedPageBreak/>
               <w:t>Útok hrubou silou - GPU</w:t>
             </w:r>
           </w:p>
@@ -5924,6 +6615,7 @@
           </w:tcPr>
           <w:p>
             <w:r>
+              <w:lastRenderedPageBreak/>
               <w:t>napalm5e</w:t>
             </w:r>
           </w:p>
@@ -6211,7 +6903,6 @@
           <w:b/>
           <w:bCs/>
         </w:rPr>
-        <w:lastRenderedPageBreak/>
         <w:t>Výpočetní výkon pro rozšířený slovníkový útok:</w:t>
       </w:r>
     </w:p>
@@ -7079,6 +7770,7 @@
           </w:tcPr>
           <w:p>
             <w:r>
+              <w:lastRenderedPageBreak/>
               <w:t>99999</w:t>
             </w:r>
           </w:p>
@@ -7359,7 +8051,6 @@
         <w:rPr>
           <w:rStyle w:val="fontstyle01"/>
         </w:rPr>
-        <w:lastRenderedPageBreak/>
         <w:t>Pro slovo 99999 je nejlepší čas zhruba 180x lepší než při sekvenčním řešení. I nejhorší naměřený čas</w:t>
       </w:r>
       <w:r>
@@ -7978,7 +8669,11 @@
         <w:t xml:space="preserve"> – aktuálně pouze podporuje přidávání řetězců za slova, v budoucnu by bylo možné triviálně implementovat přidávání znaků před/do slova. </w:t>
       </w:r>
       <w:r>
-        <w:t xml:space="preserve">Dále by bylo možné implementovat nahrazování znaků za jiné znaky (např. 0-&gt;O, I – 1 atd..), či třeba spojování více řetězců za sebe. U těchto rozšířený by bylo ale třeba zvážit potřeba řazení daných slov podle délek, aby nedocházelo k nerovnoměrné práci napříč vlákny. </w:t>
+        <w:t xml:space="preserve">Dále by bylo možné implementovat nahrazování znaků za jiné znaky (např. 0-&gt;O, I – 1 atd..), </w:t>
+      </w:r>
+      <w:r>
+        <w:lastRenderedPageBreak/>
+        <w:t xml:space="preserve">či třeba spojování více řetězců za sebe. U těchto rozšířený by bylo ale třeba zvážit potřeba řazení daných slov podle délek, aby nedocházelo k nerovnoměrné práci napříč vlákny. </w:t>
       </w:r>
     </w:p>
     <w:p>
@@ -8182,6 +8877,53 @@
       <w:proofErr w:type="spellEnd"/>
       <w:r>
         <w:t xml:space="preserve"> =&gt; nutnost prozkoumat celý stavový prostor</w:t>
+      </w:r>
+    </w:p>
+  </w:footnote>
+  <w:footnote w:id="2">
+    <w:p>
+      <w:pPr>
+        <w:pStyle w:val="Textpoznpodarou"/>
+      </w:pPr>
+      <w:r>
+        <w:rPr>
+          <w:rStyle w:val="Znakapoznpodarou"/>
+        </w:rPr>
+        <w:footnoteRef/>
+      </w:r>
+      <w:r>
+        <w:t xml:space="preserve"> Použití substitučního pravidla, kde se 8 nejčastějších anglických písmen (jak velkých, tak i malých) nahrazují (malými/velkými písmeny) </w:t>
+      </w:r>
+      <w:proofErr w:type="spellStart"/>
+      <w:r>
+        <w:t>eariotnsEARIOTNS</w:t>
+      </w:r>
+      <w:proofErr w:type="spellEnd"/>
+      <w:r>
+        <w:t xml:space="preserve"> -&gt; </w:t>
+      </w:r>
+      <w:bookmarkStart w:id="0" w:name="_GoBack"/>
+      <w:bookmarkEnd w:id="0"/>
+      <w:proofErr w:type="spellStart"/>
+      <w:r>
+        <w:t>EARIOTNSeariotns</w:t>
+      </w:r>
+      <w:proofErr w:type="spellEnd"/>
+    </w:p>
+  </w:footnote>
+  <w:footnote w:id="3">
+    <w:p>
+      <w:pPr>
+        <w:pStyle w:val="Textpoznpodarou"/>
+      </w:pPr>
+      <w:r>
+        <w:rPr>
+          <w:rStyle w:val="Znakapoznpodarou"/>
+        </w:rPr>
+        <w:footnoteRef/>
+      </w:r>
+      <w:r>
+        <w:t xml:space="preserve"> Substituce znaku za jiný znak není v GPU verzi podporována</w:t>
       </w:r>
     </w:p>
   </w:footnote>
@@ -15126,7 +15868,7 @@
 </file>
 
 <file path=customXml/itemProps1.xml><?xml version="1.0" encoding="utf-8"?>
-<ds:datastoreItem xmlns:ds="http://schemas.openxmlformats.org/officeDocument/2006/customXml" ds:itemID="{FCDD6308-A647-4BA9-87F3-BF0299DD3506}">
+<ds:datastoreItem xmlns:ds="http://schemas.openxmlformats.org/officeDocument/2006/customXml" ds:itemID="{A2495DD5-CCC6-477F-A4A7-1632A6335A57}">
   <ds:schemaRefs>
     <ds:schemaRef ds:uri="http://schemas.openxmlformats.org/officeDocument/2006/bibliography"/>
   </ds:schemaRefs>

</xml_diff>

<commit_message>
Dodelan report pro omp
</commit_message>
<xml_diff>
--- a/Report.docx
+++ b/Report.docx
@@ -107,36 +107,8 @@
           <w:sz w:val="32"/>
           <w:szCs w:val="32"/>
         </w:rPr>
-        <w:t xml:space="preserve">GPU </w:t>
-      </w:r>
-      <w:proofErr w:type="spellStart"/>
-      <w:r>
-        <w:rPr>
-          <w:b/>
-          <w:sz w:val="32"/>
-          <w:szCs w:val="32"/>
-        </w:rPr>
-        <w:t>Cryptohash</w:t>
-      </w:r>
-      <w:proofErr w:type="spellEnd"/>
-      <w:r>
-        <w:rPr>
-          <w:b/>
-          <w:sz w:val="32"/>
-          <w:szCs w:val="32"/>
-        </w:rPr>
-        <w:t xml:space="preserve"> </w:t>
-      </w:r>
-      <w:proofErr w:type="spellStart"/>
-      <w:r>
-        <w:rPr>
-          <w:b/>
-          <w:sz w:val="32"/>
-          <w:szCs w:val="32"/>
-        </w:rPr>
-        <w:t>Recovery</w:t>
-      </w:r>
-      <w:proofErr w:type="spellEnd"/>
+        <w:t>GPU Cryptohash Recovery</w:t>
+      </w:r>
     </w:p>
     <w:p>
       <w:pPr>
@@ -247,23 +219,7 @@
         <w:t xml:space="preserve">Mnoho aplikací (zejména těch webových) si musí nějakým způsobem ukládat hesla svých uživatelů. </w:t>
       </w:r>
       <w:r>
-        <w:t xml:space="preserve">V současné době stále existují weby, které ukládají hesla jako </w:t>
-      </w:r>
-      <w:proofErr w:type="spellStart"/>
-      <w:r>
-        <w:t>plaintext</w:t>
-      </w:r>
-      <w:proofErr w:type="spellEnd"/>
-      <w:r>
-        <w:t xml:space="preserve">, toto řešení je ale nebezpečné, protože pokud se útočník nějakým způsobem dostane k databázi hesel, tak mu nic nebrání se k původnímu heslu dostat. Proto je doporučeno hesla </w:t>
-      </w:r>
-      <w:proofErr w:type="spellStart"/>
-      <w:r>
-        <w:t>zahashovat</w:t>
-      </w:r>
-      <w:proofErr w:type="spellEnd"/>
-      <w:r>
-        <w:t xml:space="preserve"> pomocí silné kryptografické hashovací funkce a následně tuto hodnotu uložit. </w:t>
+        <w:t xml:space="preserve">V současné době stále existují weby, které ukládají hesla jako plaintext, toto řešení je ale nebezpečné, protože pokud se útočník nějakým způsobem dostane k databázi hesel, tak mu nic nebrání se k původnímu heslu dostat. Proto je doporučeno hesla zahashovat pomocí silné kryptografické hashovací funkce a následně tuto hodnotu uložit. </w:t>
       </w:r>
     </w:p>
     <w:p>
@@ -329,15 +285,7 @@
         <w:t xml:space="preserve"> </w:t>
       </w:r>
       <w:r>
-        <w:t xml:space="preserve">hashovací funkce má omezený obor hodnot, existuje tedy více předloh, který mají stejný výsledný </w:t>
-      </w:r>
-      <w:proofErr w:type="spellStart"/>
-      <w:r>
-        <w:t>hash</w:t>
-      </w:r>
-      <w:proofErr w:type="spellEnd"/>
-      <w:r>
-        <w:t>.</w:t>
+        <w:t>hashovací funkce má omezený obor hodnot, existuje tedy více předloh, který mají stejný výsledný hash.</w:t>
       </w:r>
     </w:p>
     <w:p>
@@ -363,36 +311,12 @@
         <w:t xml:space="preserve">: </w:t>
       </w:r>
       <w:r>
-        <w:t>Je obtížné systematicky najít dvojici vstupů (</w:t>
-      </w:r>
-      <w:proofErr w:type="spellStart"/>
-      <w:r>
-        <w:t>x,y</w:t>
-      </w:r>
-      <w:proofErr w:type="spellEnd"/>
-      <w:r>
-        <w:t>), pro které h(x)=h(y).</w:t>
+        <w:t>Je obtížné systematicky najít dvojici vstupů (x,y), pro které h(x)=h(y).</w:t>
       </w:r>
     </w:p>
     <w:p>
       <w:r>
-        <w:t>Jak je patrné z 1. bodu, nelze z </w:t>
-      </w:r>
-      <w:proofErr w:type="spellStart"/>
-      <w:r>
-        <w:t>hashe</w:t>
-      </w:r>
-      <w:proofErr w:type="spellEnd"/>
-      <w:r>
-        <w:t xml:space="preserve"> systematicky získat původní hodnotu. Jediný způsob, jak získat původní hodnotu je nějakým způsobem „odhadnout“ tuto hodnotu a </w:t>
-      </w:r>
-      <w:proofErr w:type="spellStart"/>
-      <w:r>
-        <w:t>zahashovat</w:t>
-      </w:r>
-      <w:proofErr w:type="spellEnd"/>
-      <w:r>
-        <w:t xml:space="preserve"> jí pomocí použité kryptografické funkce a tyto hodnoty následně porovnat. </w:t>
+        <w:t xml:space="preserve">Jak je patrné z 1. bodu, nelze z hashe systematicky získat původní hodnotu. Jediný způsob, jak získat původní hodnotu je nějakým způsobem „odhadnout“ tuto hodnotu a zahashovat jí pomocí použité kryptografické funkce a tyto hodnoty následně porovnat. </w:t>
       </w:r>
       <w:r>
         <w:t>Jakým způsobem ale původní heslo odhadnout</w:t>
@@ -420,11 +344,7 @@
         <w:t>– jediné 100% spolehlivé řešení, vyzkouší se všechn</w:t>
       </w:r>
       <w:r>
-        <w:t xml:space="preserve">y možné kombinace hesel v dané délce. Počet kombinací je ale </w:t>
-      </w:r>
-      <w:proofErr w:type="spellStart"/>
-      <w:r>
-        <w:t>a</w:t>
+        <w:t>y možné kombinace hesel v dané délce. Počet kombinací je ale a</w:t>
       </w:r>
       <w:r>
         <w:rPr>
@@ -432,7 +352,6 @@
         </w:rPr>
         <w:t>L</w:t>
       </w:r>
-      <w:proofErr w:type="spellEnd"/>
       <w:r>
         <w:t xml:space="preserve"> kde a je délka abecedy (malá + velká písmena a čísla je 62) a L je délka hesla. Od určité délky není časově možné heslo prolomit.</w:t>
       </w:r>
@@ -505,30 +424,14 @@
     </w:p>
     <w:p>
       <w:r>
-        <w:t xml:space="preserve">Všechny zmíněné útoky lze provádět pomocí CPU (např. slovníkový útok nemá cenu vůbec provádět na GPU z důvodu, že </w:t>
-      </w:r>
-      <w:proofErr w:type="spellStart"/>
-      <w:r>
-        <w:t>bottleneck</w:t>
-      </w:r>
-      <w:proofErr w:type="spellEnd"/>
-      <w:r>
-        <w:t xml:space="preserve"> je stejně čtení z disku), v případě delších komplexnějších hesel ale </w:t>
+        <w:t xml:space="preserve">Všechny zmíněné útoky lze provádět pomocí CPU (např. slovníkový útok nemá cenu vůbec provádět na GPU z důvodu, že bottleneck je stejně čtení z disku), v případě delších komplexnějších hesel ale </w:t>
       </w:r>
       <w:r>
         <w:lastRenderedPageBreak/>
         <w:t xml:space="preserve">CPU již selhává. </w:t>
       </w:r>
       <w:r>
-        <w:t xml:space="preserve">Tato práce se tedy zabývá nástrojem na získávání hesel z MD5 </w:t>
-      </w:r>
-      <w:proofErr w:type="spellStart"/>
-      <w:r>
-        <w:t>hashů</w:t>
-      </w:r>
-      <w:proofErr w:type="spellEnd"/>
-      <w:r>
-        <w:t xml:space="preserve"> za použití CUDA, konkrétně se bude jednat o </w:t>
+        <w:t xml:space="preserve">Tato práce se tedy zabývá nástrojem na získávání hesel z MD5 hashů za použití CUDA, konkrétně se bude jednat o </w:t>
       </w:r>
       <w:r>
         <w:rPr>
@@ -603,23 +506,7 @@
         </w:numPr>
       </w:pPr>
       <w:r>
-        <w:t xml:space="preserve">K řetězci délky L, který obsahuje znaky z abecedy délky A se budeme chovat jako k číslu o počtu číslicích L a základu A. K tomuto číslu je možné navrhnout softwarovou sčítačkou a pomocí této sčítačky můžeme postupně </w:t>
-      </w:r>
-      <w:proofErr w:type="spellStart"/>
-      <w:r>
-        <w:t>proiterovat</w:t>
-      </w:r>
-      <w:proofErr w:type="spellEnd"/>
-      <w:r>
-        <w:t xml:space="preserve"> všechny řetězce o délce L. V případě že dojde k přenosu z nejvyššího řádu (poslední znak se vrátí opět na první) tak víme, že jsme </w:t>
-      </w:r>
-      <w:proofErr w:type="spellStart"/>
-      <w:r>
-        <w:t>proiterovali</w:t>
-      </w:r>
-      <w:proofErr w:type="spellEnd"/>
-      <w:r>
-        <w:t xml:space="preserve"> všechny možnosti.</w:t>
+        <w:t>K řetězci délky L, který obsahuje znaky z abecedy délky A se budeme chovat jako k číslu o počtu číslicích L a základu A. K tomuto číslu je možné navrhnout softwarovou sčítačkou a pomocí této sčítačky můžeme postupně proiterovat všechny řetězce o délce L. V případě že dojde k přenosu z nejvyššího řádu (poslední znak se vrátí opět na první) tak víme, že jsme proiterovali všechny možnosti.</w:t>
       </w:r>
     </w:p>
     <w:p>
@@ -646,15 +533,7 @@
         </w:numPr>
       </w:pPr>
       <w:r>
-        <w:t xml:space="preserve">Tento řetězec </w:t>
-      </w:r>
-      <w:proofErr w:type="spellStart"/>
-      <w:r>
-        <w:t>zahashujeme</w:t>
-      </w:r>
-      <w:proofErr w:type="spellEnd"/>
-      <w:r>
-        <w:t xml:space="preserve"> pomocí funkce MD5.</w:t>
+        <w:t>Tento řetězec zahashujeme pomocí funkce MD5.</w:t>
       </w:r>
     </w:p>
     <w:p>
@@ -666,23 +545,7 @@
         </w:numPr>
       </w:pPr>
       <w:r>
-        <w:t xml:space="preserve">Porovnáme výsledný </w:t>
-      </w:r>
-      <w:proofErr w:type="spellStart"/>
-      <w:r>
-        <w:t>hash</w:t>
-      </w:r>
-      <w:proofErr w:type="spellEnd"/>
-      <w:r>
-        <w:t xml:space="preserve"> se zadaným </w:t>
-      </w:r>
-      <w:proofErr w:type="spellStart"/>
-      <w:r>
-        <w:t>hashem</w:t>
-      </w:r>
-      <w:proofErr w:type="spellEnd"/>
-      <w:r>
-        <w:t>. Pokud se shoduje vrátíme daný řetězec = jedná se o původní hodnotu a pokračujeme ke kroku 7), jinak pokračujeme na krok 5)</w:t>
+        <w:t>Porovnáme výsledný hash se zadaným hashem. Pokud se shoduje vrátíme daný řetězec = jedná se o původní hodnotu a pokračujeme ke kroku 7), jinak pokračujeme na krok 5)</w:t>
       </w:r>
     </w:p>
     <w:p>
@@ -718,15 +581,7 @@
         </w:numPr>
       </w:pPr>
       <w:r>
-        <w:t xml:space="preserve">V případě nalezení dané hodnoty jí vypíšeme, jinak vypíšeme „No </w:t>
-      </w:r>
-      <w:proofErr w:type="spellStart"/>
-      <w:r>
-        <w:t>matches</w:t>
-      </w:r>
-      <w:proofErr w:type="spellEnd"/>
-      <w:r>
-        <w:t>“, uvolní se prostředky, program se ukončí.</w:t>
+        <w:t>V případě nalezení dané hodnoty jí vypíšeme, jinak vypíšeme „No matches“, uvolní se prostředky, program se ukončí.</w:t>
       </w:r>
     </w:p>
     <w:p>
@@ -734,6 +589,9 @@
         <w:pStyle w:val="Nadpis3"/>
       </w:pPr>
       <w:r>
+        <w:rPr>
+          <w:highlight w:val="yellow"/>
+        </w:rPr>
         <w:t>Rozšířený slovníkový útok:</w:t>
       </w:r>
     </w:p>
@@ -783,63 +641,7 @@
     </w:p>
     <w:p>
       <w:r>
-        <w:t xml:space="preserve">Sekvenční řešení vždy přečte jeden řetězec ze slovníku, poté následně tento řetězec </w:t>
-      </w:r>
-      <w:proofErr w:type="spellStart"/>
-      <w:r>
-        <w:t>zahashuje</w:t>
-      </w:r>
-      <w:proofErr w:type="spellEnd"/>
-      <w:r>
-        <w:t xml:space="preserve"> pomocí funkce MD5, které následně porovná se zadaným </w:t>
-      </w:r>
-      <w:proofErr w:type="spellStart"/>
-      <w:r>
-        <w:t>hashem</w:t>
-      </w:r>
-      <w:proofErr w:type="spellEnd"/>
-      <w:r>
-        <w:t xml:space="preserve">. Pokud se </w:t>
-      </w:r>
-      <w:proofErr w:type="spellStart"/>
-      <w:r>
-        <w:t>hash</w:t>
-      </w:r>
-      <w:proofErr w:type="spellEnd"/>
-      <w:r>
-        <w:t xml:space="preserve"> shoduje tak tento řetězec je původní heslo. Pokud </w:t>
-      </w:r>
-      <w:proofErr w:type="spellStart"/>
-      <w:r>
-        <w:t>hash</w:t>
-      </w:r>
-      <w:proofErr w:type="spellEnd"/>
-      <w:r>
-        <w:t xml:space="preserve"> neshoduje, tak se za daný řetězec pomocí </w:t>
-      </w:r>
-      <w:proofErr w:type="spellStart"/>
-      <w:r>
-        <w:t>bruteforce</w:t>
-      </w:r>
-      <w:proofErr w:type="spellEnd"/>
-      <w:r>
-        <w:t xml:space="preserve"> funkce přidávají všechny řetězce dané délky a abecedy. Tyto rozšířené řetězce se taktéž </w:t>
-      </w:r>
-      <w:proofErr w:type="spellStart"/>
-      <w:r>
-        <w:t>hashují</w:t>
-      </w:r>
-      <w:proofErr w:type="spellEnd"/>
-      <w:r>
-        <w:t xml:space="preserve"> pomocí funkce MD5 a následně porovnávají se zadaným </w:t>
-      </w:r>
-      <w:proofErr w:type="spellStart"/>
-      <w:r>
-        <w:t>hashem</w:t>
-      </w:r>
-      <w:proofErr w:type="spellEnd"/>
-      <w:r>
-        <w:t xml:space="preserve">. </w:t>
+        <w:t xml:space="preserve">Sekvenční řešení vždy přečte jeden řetězec ze slovníku, poté následně tento řetězec zahashuje pomocí funkce MD5, které následně porovná se zadaným hashem. Pokud se hash shoduje tak tento řetězec je původní heslo. Pokud hash neshoduje, tak se za daný řetězec pomocí bruteforce funkce přidávají všechny řetězce dané délky a abecedy. Tyto rozšířené řetězce se taktéž hashují pomocí funkce MD5 a následně porovnávají se zadaným hashem. </w:t>
       </w:r>
     </w:p>
     <w:p>
@@ -851,13 +653,11 @@
       <w:pPr>
         <w:pStyle w:val="Nadpis1"/>
       </w:pPr>
-      <w:proofErr w:type="spellStart"/>
-      <w:r>
-        <w:t>OpenMP</w:t>
-      </w:r>
-      <w:proofErr w:type="spellEnd"/>
-      <w:r>
-        <w:t>:</w:t>
+      <w:r>
+        <w:rPr>
+          <w:highlight w:val="yellow"/>
+        </w:rPr>
+        <w:t>OpenMP:</w:t>
       </w:r>
     </w:p>
     <w:p>
@@ -886,7 +686,13 @@
         <w:t xml:space="preserve">slova]. </w:t>
       </w:r>
       <w:r>
-        <w:t xml:space="preserve">Když známe počet kombinací, tak můžeme víceméně (většinou se nám nepoštěstí aby celkový počet kombinací byl dělitelný počtem vláken) rozdělit danou práci mezi jednotlivá vlákna. To je uskutečněno pomocí </w:t>
+        <w:t xml:space="preserve">Když známe počet kombinací, tak můžeme víceméně (většinou se nám </w:t>
+      </w:r>
+      <w:r>
+        <w:t>nepoštěstí,</w:t>
+      </w:r>
+      <w:r>
+        <w:t xml:space="preserve"> aby celkový počet kombinací byl dělitelný počtem vláken) rozdělit danou práci mezi jednotlivá vlákna. To je uskutečněno pomocí </w:t>
       </w:r>
     </w:p>
     <w:p>
@@ -909,19 +715,8 @@
           <w:sz w:val="19"/>
           <w:szCs w:val="19"/>
         </w:rPr>
-        <w:t>#</w:t>
-      </w:r>
-      <w:proofErr w:type="spellStart"/>
-      <w:r>
-        <w:rPr>
-          <w:rFonts w:ascii="Consolas" w:hAnsi="Consolas" w:cs="Consolas"/>
-          <w:color w:val="808080"/>
-          <w:sz w:val="19"/>
-          <w:szCs w:val="19"/>
-        </w:rPr>
-        <w:t>pragma</w:t>
-      </w:r>
-      <w:proofErr w:type="spellEnd"/>
+        <w:t>#pragma</w:t>
+      </w:r>
       <w:r>
         <w:rPr>
           <w:rFonts w:ascii="Consolas" w:hAnsi="Consolas" w:cs="Consolas"/>
@@ -929,9 +724,17 @@
           <w:sz w:val="19"/>
           <w:szCs w:val="19"/>
         </w:rPr>
-        <w:t xml:space="preserve"> </w:t>
-      </w:r>
-      <w:proofErr w:type="spellStart"/>
+        <w:t xml:space="preserve"> omp parallel </w:t>
+      </w:r>
+      <w:r>
+        <w:rPr>
+          <w:rFonts w:ascii="Consolas" w:hAnsi="Consolas" w:cs="Consolas"/>
+          <w:color w:val="0000FF"/>
+          <w:sz w:val="19"/>
+          <w:szCs w:val="19"/>
+        </w:rPr>
+        <w:t>private</w:t>
+      </w:r>
       <w:r>
         <w:rPr>
           <w:rFonts w:ascii="Consolas" w:hAnsi="Consolas" w:cs="Consolas"/>
@@ -939,77 +742,7 @@
           <w:sz w:val="19"/>
           <w:szCs w:val="19"/>
         </w:rPr>
-        <w:t>omp</w:t>
-      </w:r>
-      <w:proofErr w:type="spellEnd"/>
-      <w:r>
-        <w:rPr>
-          <w:rFonts w:ascii="Consolas" w:hAnsi="Consolas" w:cs="Consolas"/>
-          <w:color w:val="000000"/>
-          <w:sz w:val="19"/>
-          <w:szCs w:val="19"/>
-        </w:rPr>
-        <w:t xml:space="preserve"> </w:t>
-      </w:r>
-      <w:proofErr w:type="spellStart"/>
-      <w:r>
-        <w:rPr>
-          <w:rFonts w:ascii="Consolas" w:hAnsi="Consolas" w:cs="Consolas"/>
-          <w:color w:val="000000"/>
-          <w:sz w:val="19"/>
-          <w:szCs w:val="19"/>
-        </w:rPr>
-        <w:t>parallel</w:t>
-      </w:r>
-      <w:proofErr w:type="spellEnd"/>
-      <w:r>
-        <w:rPr>
-          <w:rFonts w:ascii="Consolas" w:hAnsi="Consolas" w:cs="Consolas"/>
-          <w:color w:val="000000"/>
-          <w:sz w:val="19"/>
-          <w:szCs w:val="19"/>
-        </w:rPr>
-        <w:t xml:space="preserve"> </w:t>
-      </w:r>
-      <w:proofErr w:type="spellStart"/>
-      <w:r>
-        <w:rPr>
-          <w:rFonts w:ascii="Consolas" w:hAnsi="Consolas" w:cs="Consolas"/>
-          <w:color w:val="0000FF"/>
-          <w:sz w:val="19"/>
-          <w:szCs w:val="19"/>
-        </w:rPr>
-        <w:t>private</w:t>
-      </w:r>
-      <w:proofErr w:type="spellEnd"/>
-      <w:r>
-        <w:rPr>
-          <w:rFonts w:ascii="Consolas" w:hAnsi="Consolas" w:cs="Consolas"/>
-          <w:color w:val="000000"/>
-          <w:sz w:val="19"/>
-          <w:szCs w:val="19"/>
-        </w:rPr>
-        <w:t>(</w:t>
-      </w:r>
-      <w:proofErr w:type="spellStart"/>
-      <w:r>
-        <w:rPr>
-          <w:rFonts w:ascii="Consolas" w:hAnsi="Consolas" w:cs="Consolas"/>
-          <w:color w:val="000000"/>
-          <w:sz w:val="19"/>
-          <w:szCs w:val="19"/>
-        </w:rPr>
-        <w:t>hashPlaceHolderNew</w:t>
-      </w:r>
-      <w:proofErr w:type="spellEnd"/>
-      <w:r>
-        <w:rPr>
-          <w:rFonts w:ascii="Consolas" w:hAnsi="Consolas" w:cs="Consolas"/>
-          <w:color w:val="000000"/>
-          <w:sz w:val="19"/>
-          <w:szCs w:val="19"/>
-        </w:rPr>
-        <w:t>)</w:t>
+        <w:t>(hashPlaceHolderNew)</w:t>
       </w:r>
     </w:p>
     <w:p>
@@ -1056,19 +789,8 @@
           <w:sz w:val="19"/>
           <w:szCs w:val="19"/>
         </w:rPr>
-        <w:t>#</w:t>
-      </w:r>
-      <w:proofErr w:type="spellStart"/>
-      <w:r>
-        <w:rPr>
-          <w:rFonts w:ascii="Consolas" w:hAnsi="Consolas" w:cs="Consolas"/>
-          <w:color w:val="808080"/>
-          <w:sz w:val="19"/>
-          <w:szCs w:val="19"/>
-        </w:rPr>
-        <w:t>pragma</w:t>
-      </w:r>
-      <w:proofErr w:type="spellEnd"/>
+        <w:t>#pragma</w:t>
+      </w:r>
       <w:r>
         <w:rPr>
           <w:rFonts w:ascii="Consolas" w:hAnsi="Consolas" w:cs="Consolas"/>
@@ -1076,9 +798,17 @@
           <w:sz w:val="19"/>
           <w:szCs w:val="19"/>
         </w:rPr>
-        <w:t xml:space="preserve"> </w:t>
-      </w:r>
-      <w:proofErr w:type="spellStart"/>
+        <w:t xml:space="preserve"> omp </w:t>
+      </w:r>
+      <w:r>
+        <w:rPr>
+          <w:rFonts w:ascii="Consolas" w:hAnsi="Consolas" w:cs="Consolas"/>
+          <w:color w:val="0000FF"/>
+          <w:sz w:val="19"/>
+          <w:szCs w:val="19"/>
+        </w:rPr>
+        <w:t>for</w:t>
+      </w:r>
       <w:r>
         <w:rPr>
           <w:rFonts w:ascii="Consolas" w:hAnsi="Consolas" w:cs="Consolas"/>
@@ -1086,77 +816,7 @@
           <w:sz w:val="19"/>
           <w:szCs w:val="19"/>
         </w:rPr>
-        <w:t>omp</w:t>
-      </w:r>
-      <w:proofErr w:type="spellEnd"/>
-      <w:r>
-        <w:rPr>
-          <w:rFonts w:ascii="Consolas" w:hAnsi="Consolas" w:cs="Consolas"/>
-          <w:color w:val="000000"/>
-          <w:sz w:val="19"/>
-          <w:szCs w:val="19"/>
-        </w:rPr>
-        <w:t xml:space="preserve"> </w:t>
-      </w:r>
-      <w:proofErr w:type="spellStart"/>
-      <w:r>
-        <w:rPr>
-          <w:rFonts w:ascii="Consolas" w:hAnsi="Consolas" w:cs="Consolas"/>
-          <w:color w:val="0000FF"/>
-          <w:sz w:val="19"/>
-          <w:szCs w:val="19"/>
-        </w:rPr>
-        <w:t>for</w:t>
-      </w:r>
-      <w:proofErr w:type="spellEnd"/>
-      <w:r>
-        <w:rPr>
-          <w:rFonts w:ascii="Consolas" w:hAnsi="Consolas" w:cs="Consolas"/>
-          <w:color w:val="000000"/>
-          <w:sz w:val="19"/>
-          <w:szCs w:val="19"/>
-        </w:rPr>
-        <w:t xml:space="preserve"> </w:t>
-      </w:r>
-      <w:proofErr w:type="spellStart"/>
-      <w:r>
-        <w:rPr>
-          <w:rFonts w:ascii="Consolas" w:hAnsi="Consolas" w:cs="Consolas"/>
-          <w:color w:val="000000"/>
-          <w:sz w:val="19"/>
-          <w:szCs w:val="19"/>
-        </w:rPr>
-        <w:t>schedule</w:t>
-      </w:r>
-      <w:proofErr w:type="spellEnd"/>
-      <w:r>
-        <w:rPr>
-          <w:rFonts w:ascii="Consolas" w:hAnsi="Consolas" w:cs="Consolas"/>
-          <w:color w:val="000000"/>
-          <w:sz w:val="19"/>
-          <w:szCs w:val="19"/>
-        </w:rPr>
-        <w:t>(</w:t>
-      </w:r>
-      <w:proofErr w:type="spellStart"/>
-      <w:r>
-        <w:rPr>
-          <w:rFonts w:ascii="Consolas" w:hAnsi="Consolas" w:cs="Consolas"/>
-          <w:color w:val="000000"/>
-          <w:sz w:val="19"/>
-          <w:szCs w:val="19"/>
-        </w:rPr>
-        <w:t>dynamic</w:t>
-      </w:r>
-      <w:proofErr w:type="spellEnd"/>
-      <w:r>
-        <w:rPr>
-          <w:rFonts w:ascii="Consolas" w:hAnsi="Consolas" w:cs="Consolas"/>
-          <w:color w:val="000000"/>
-          <w:sz w:val="19"/>
-          <w:szCs w:val="19"/>
-        </w:rPr>
-        <w:t xml:space="preserve">) </w:t>
+        <w:t xml:space="preserve"> schedule(dynamic) </w:t>
       </w:r>
     </w:p>
     <w:p>
@@ -1204,7 +864,6 @@
         </w:rPr>
         <w:tab/>
       </w:r>
-      <w:proofErr w:type="spellStart"/>
       <w:r>
         <w:rPr>
           <w:rFonts w:ascii="Consolas" w:hAnsi="Consolas" w:cs="Consolas"/>
@@ -1214,7 +873,6 @@
         </w:rPr>
         <w:t>for</w:t>
       </w:r>
-      <w:proofErr w:type="spellEnd"/>
       <w:r>
         <w:rPr>
           <w:rFonts w:ascii="Consolas" w:hAnsi="Consolas" w:cs="Consolas"/>
@@ -1224,7 +882,6 @@
         </w:rPr>
         <w:t xml:space="preserve"> (</w:t>
       </w:r>
-      <w:proofErr w:type="spellStart"/>
       <w:r>
         <w:rPr>
           <w:rFonts w:ascii="Consolas" w:hAnsi="Consolas" w:cs="Consolas"/>
@@ -1234,7 +891,6 @@
         </w:rPr>
         <w:t>int</w:t>
       </w:r>
-      <w:proofErr w:type="spellEnd"/>
       <w:r>
         <w:rPr>
           <w:rFonts w:ascii="Consolas" w:hAnsi="Consolas" w:cs="Consolas"/>
@@ -1242,27 +898,7 @@
           <w:sz w:val="19"/>
           <w:szCs w:val="19"/>
         </w:rPr>
-        <w:t xml:space="preserve"> c = 0; c &lt; </w:t>
-      </w:r>
-      <w:proofErr w:type="spellStart"/>
-      <w:r>
-        <w:rPr>
-          <w:rFonts w:ascii="Consolas" w:hAnsi="Consolas" w:cs="Consolas"/>
-          <w:color w:val="000000"/>
-          <w:sz w:val="19"/>
-          <w:szCs w:val="19"/>
-        </w:rPr>
-        <w:t>cores</w:t>
-      </w:r>
-      <w:proofErr w:type="spellEnd"/>
-      <w:r>
-        <w:rPr>
-          <w:rFonts w:ascii="Consolas" w:hAnsi="Consolas" w:cs="Consolas"/>
-          <w:color w:val="000000"/>
-          <w:sz w:val="19"/>
-          <w:szCs w:val="19"/>
-        </w:rPr>
-        <w:t>; c++)</w:t>
+        <w:t xml:space="preserve"> c = 0; c &lt; cores; c++)</w:t>
       </w:r>
     </w:p>
     <w:p>
@@ -1370,23 +1006,7 @@
     </w:p>
     <w:p>
       <w:r>
-        <w:t xml:space="preserve">V tomto </w:t>
-      </w:r>
-      <w:proofErr w:type="spellStart"/>
-      <w:r>
-        <w:t>foru</w:t>
-      </w:r>
-      <w:proofErr w:type="spellEnd"/>
-      <w:r>
-        <w:t xml:space="preserve"> se v první řadě zjistí počáteční slovo, které má dané vlákno vykonávat. Počáteční slovo se určuje podle ID vlákna, které se vynásobí počtem slov, které má každé vlákno vykonat – tímto vynásobením nezískáme přímo slovo, ale číslo, určující pořadí daného slova. Pomocí dělení a </w:t>
-      </w:r>
-      <w:proofErr w:type="spellStart"/>
-      <w:r>
-        <w:t>modulení</w:t>
-      </w:r>
-      <w:proofErr w:type="spellEnd"/>
-      <w:r>
-        <w:t xml:space="preserve"> jsme schopni zjistit počáteční permutaci jednotlivých písmen. Poté postupujeme ke 3. kroku sekvenčního řešení a pokračujeme stejným způsobem s tím rozdílem, </w:t>
+        <w:t xml:space="preserve">V tomto foru se v první řadě zjistí počáteční slovo, které má dané vlákno vykonávat. Počáteční slovo se určuje podle ID vlákna, které se vynásobí počtem slov, které má každé vlákno vykonat – tímto vynásobením nezískáme přímo slovo, ale číslo, určující pořadí daného slova. Pomocí dělení a modulení jsme schopni zjistit počáteční permutaci jednotlivých písmen. Poté postupujeme ke 3. kroku sekvenčního řešení a pokračujeme stejným způsobem s tím rozdílem, </w:t>
       </w:r>
       <w:r>
         <w:t>že v případě nalezení výsledku se nastaví flag, který ostatním vláknům indikuje, že již byl nalezený výsledek a nemá cenu pokračovat dál ve výpočtu. Samotná kontrola flagu probíhá každých x slov (v měřeních je hodnota x nastavena na 1000 slov). V případě, že je tento flag nastavený na 1 končí výpočet.</w:t>
@@ -1394,39 +1014,7 @@
     </w:p>
     <w:p>
       <w:r>
-        <w:t xml:space="preserve">Pro tuto úlohu (a ještě více pro slovníkový útok) by se hodily </w:t>
-      </w:r>
-      <w:proofErr w:type="spellStart"/>
-      <w:r>
-        <w:t>OpenMP</w:t>
-      </w:r>
-      <w:proofErr w:type="spellEnd"/>
-      <w:r>
-        <w:t xml:space="preserve"> </w:t>
-      </w:r>
-      <w:proofErr w:type="spellStart"/>
-      <w:r>
-        <w:t>tasky</w:t>
-      </w:r>
-      <w:proofErr w:type="spellEnd"/>
-      <w:r>
-        <w:t xml:space="preserve">, bohužel jejich použití nebylo možné, protože velká část měření probíhá na sestavě s Windows 10, kde se jako kompilátor využívá MSVC++. Tento kompilátor z neznámého důvodu podporuje maximálně verzi </w:t>
-      </w:r>
-      <w:proofErr w:type="spellStart"/>
-      <w:r>
-        <w:t>OpenMP</w:t>
-      </w:r>
-      <w:proofErr w:type="spellEnd"/>
-      <w:r>
-        <w:t xml:space="preserve"> 2.0, tato verze </w:t>
-      </w:r>
-      <w:proofErr w:type="spellStart"/>
-      <w:r>
-        <w:t>tasky</w:t>
-      </w:r>
-      <w:proofErr w:type="spellEnd"/>
-      <w:r>
-        <w:t xml:space="preserve"> nepodporuje.</w:t>
+        <w:t>Pro tuto úlohu (a ještě více pro slovníkový útok) by se hodily OpenMP tasky, bohužel jejich použití nebylo možné, protože velká část měření probíhá na sestavě s Windows 10, kde se jako kompilátor využívá MSVC++. Tento kompilátor z neznámého důvodu podporuje maximálně verzi OpenMP 2.0, tato verze tasky nepodporuje.</w:t>
       </w:r>
     </w:p>
     <w:p>
@@ -1444,118 +1032,50 @@
     </w:p>
     <w:p>
       <w:r>
-        <w:t xml:space="preserve">Poté se na toto pole slov pustí paralelní </w:t>
-      </w:r>
-      <w:proofErr w:type="spellStart"/>
-      <w:r>
-        <w:t>for</w:t>
-      </w:r>
-      <w:proofErr w:type="spellEnd"/>
-      <w:r>
-        <w:t xml:space="preserve"> s dynamickým plánovačem a každé vlákno odebírá z tohoto pole vždy slovo po slově</w:t>
+        <w:t>Poté se na toto pole slov pustí paralelní for s dynamickým plánovačem a každé vlákno odebírá z tohoto pole vždy slovo po slově</w:t>
       </w:r>
       <w:r>
         <w:t xml:space="preserve"> a následně s každým slovem pracuje jako sekvenční kód</w:t>
       </w:r>
       <w:r>
-        <w:t xml:space="preserve">. Dynamický plánovač je z důvodu, že v případě substituce znaků se s každým slovem pracuje jinou dobu (záleží na délce slova, počet znaků, které se musí substituovat atd..) a tento plánovač zajistí to, že bude zátěž rovnoměrně rozvrstvena mezi všechna vlákna. Po vykonání paralelní části se zjišťuje jestli už byl přečten celý slovník, pokud ne, tak se opět načte další sada slov a opět se na to zavolá paralelní </w:t>
-      </w:r>
-      <w:proofErr w:type="spellStart"/>
-      <w:r>
-        <w:t>for</w:t>
-      </w:r>
-      <w:proofErr w:type="spellEnd"/>
-      <w:r>
-        <w:t>.</w:t>
+        <w:t>. Dynamický plánovač je z důvodu, že v případě substituce znaků se s každým slovem pracuje jinou dobu (záleží na délce slova, počet znaků, které se musí substituovat atd..) a tento plánovač zajistí to, že bude zátěž rovnoměrně rozvrstvena mezi všechna vlákna. Po vykonání paralelní části se zjišťuje jestli už byl přečten celý slovník, pokud ne, tak se opět načte další sada slov a opět se na to zavolá paralelní for.</w:t>
       </w:r>
     </w:p>
     <w:p>
       <w:r>
-        <w:t xml:space="preserve">Zde stojí za zmínku to, že na rozdíl od </w:t>
-      </w:r>
-      <w:proofErr w:type="spellStart"/>
-      <w:r>
-        <w:t>openMP</w:t>
-      </w:r>
-      <w:proofErr w:type="spellEnd"/>
-      <w:r>
-        <w:t xml:space="preserve"> </w:t>
-      </w:r>
-      <w:proofErr w:type="spellStart"/>
-      <w:r>
-        <w:t>brute</w:t>
-      </w:r>
-      <w:proofErr w:type="spellEnd"/>
-      <w:r>
-        <w:t xml:space="preserve"> </w:t>
-      </w:r>
-      <w:proofErr w:type="spellStart"/>
-      <w:r>
-        <w:t>force</w:t>
-      </w:r>
-      <w:proofErr w:type="spellEnd"/>
-      <w:r>
-        <w:t xml:space="preserve"> se slovy pracuje ve stejném pořadí jako by se pracovalo v sekvenčním kódu, takže by mělo být zřetelnější zrychlení – v případě </w:t>
-      </w:r>
-      <w:proofErr w:type="spellStart"/>
-      <w:r>
-        <w:t>OpenMP</w:t>
-      </w:r>
-      <w:proofErr w:type="spellEnd"/>
-      <w:r>
-        <w:t xml:space="preserve"> záleží na štěstí jak správně „rozsekáme“ stavový prostor pro jednotlivá vlákna. </w:t>
+        <w:t xml:space="preserve">Zde stojí za zmínku to, že na rozdíl od openMP brute force se slovy pracuje ve stejném pořadí jako by se pracovalo v sekvenčním kódu, takže by mělo být zřetelnější zrychlení – v případě OpenMP záleží na štěstí jak správně „rozsekáme“ stavový prostor pro jednotlivá vlákna. </w:t>
       </w:r>
     </w:p>
     <w:p>
       <w:r>
-        <w:t>V případě, že se volá kód s 1 vláknem tak se volá sekvenční verze rozšířeného slovníkového útoku.</w:t>
+        <w:t>V případě, že se volá kód s 1 vláknem tak se volá sekvenční verze rozšířeného slovníkového útoku</w:t>
+      </w:r>
+      <w:r>
+        <w:t>.</w:t>
       </w:r>
     </w:p>
     <w:p>
       <w:pPr>
         <w:pStyle w:val="Nadpis3"/>
       </w:pPr>
-      <w:proofErr w:type="spellStart"/>
-      <w:r>
-        <w:t>Vektorizace</w:t>
-      </w:r>
-      <w:proofErr w:type="spellEnd"/>
-      <w:r>
-        <w:t>:</w:t>
+      <w:r>
+        <w:t>Vektorizace:</w:t>
       </w:r>
     </w:p>
     <w:p>
       <w:pPr>
         <w:pStyle w:val="Nadpis4"/>
       </w:pPr>
-      <w:proofErr w:type="spellStart"/>
-      <w:r>
-        <w:t>Vektorizace</w:t>
-      </w:r>
-      <w:proofErr w:type="spellEnd"/>
-      <w:r>
-        <w:t xml:space="preserve"> MD5:</w:t>
+      <w:r>
+        <w:t>Vektorizace MD5:</w:t>
       </w:r>
     </w:p>
     <w:p>
       <w:r>
         <w:t xml:space="preserve">Samotný algoritmus nelze příliš </w:t>
       </w:r>
-      <w:proofErr w:type="spellStart"/>
-      <w:r>
-        <w:t>vektorizovat</w:t>
-      </w:r>
-      <w:proofErr w:type="spellEnd"/>
-      <w:r>
-        <w:t xml:space="preserve">, protože u hlavní smyčky data z aktuálně prováděné iterace závisí na předešlé iteraci. Do jisté míry by bylo možné </w:t>
-      </w:r>
-      <w:proofErr w:type="spellStart"/>
-      <w:r>
-        <w:t>vektorizovat</w:t>
-      </w:r>
-      <w:proofErr w:type="spellEnd"/>
-      <w:r>
-        <w:t xml:space="preserve"> tuto část(vnější cyklus):</w:t>
+      <w:r>
+        <w:t>vektorizovat, protože u hlavní smyčky data z aktuálně prováděné iterace závisí na předešlé iteraci. Do jisté míry by bylo možné vektorizovat tuto část(vnější cyklus):</w:t>
       </w:r>
     </w:p>
     <w:p>
@@ -1578,7 +1098,6 @@
         </w:rPr>
         <w:t xml:space="preserve">// </w:t>
       </w:r>
-      <w:proofErr w:type="spellStart"/>
       <w:r>
         <w:rPr>
           <w:rFonts w:ascii="Courier New" w:hAnsi="Courier New" w:cs="Courier New"/>
@@ -1588,115 +1107,7 @@
           <w:sz w:val="21"/>
           <w:szCs w:val="21"/>
         </w:rPr>
-        <w:t>Process</w:t>
-      </w:r>
-      <w:proofErr w:type="spellEnd"/>
-      <w:r>
-        <w:rPr>
-          <w:rFonts w:ascii="Courier New" w:hAnsi="Courier New" w:cs="Courier New"/>
-          <w:i/>
-          <w:iCs/>
-          <w:color w:val="008000"/>
-          <w:sz w:val="21"/>
-          <w:szCs w:val="21"/>
-        </w:rPr>
-        <w:t xml:space="preserve"> </w:t>
-      </w:r>
-      <w:proofErr w:type="spellStart"/>
-      <w:r>
-        <w:rPr>
-          <w:rFonts w:ascii="Courier New" w:hAnsi="Courier New" w:cs="Courier New"/>
-          <w:i/>
-          <w:iCs/>
-          <w:color w:val="008000"/>
-          <w:sz w:val="21"/>
-          <w:szCs w:val="21"/>
-        </w:rPr>
-        <w:t>the</w:t>
-      </w:r>
-      <w:proofErr w:type="spellEnd"/>
-      <w:r>
-        <w:rPr>
-          <w:rFonts w:ascii="Courier New" w:hAnsi="Courier New" w:cs="Courier New"/>
-          <w:i/>
-          <w:iCs/>
-          <w:color w:val="008000"/>
-          <w:sz w:val="21"/>
-          <w:szCs w:val="21"/>
-        </w:rPr>
-        <w:t xml:space="preserve"> </w:t>
-      </w:r>
-      <w:proofErr w:type="spellStart"/>
-      <w:r>
-        <w:rPr>
-          <w:rFonts w:ascii="Courier New" w:hAnsi="Courier New" w:cs="Courier New"/>
-          <w:i/>
-          <w:iCs/>
-          <w:color w:val="008000"/>
-          <w:sz w:val="21"/>
-          <w:szCs w:val="21"/>
-        </w:rPr>
-        <w:t>message</w:t>
-      </w:r>
-      <w:proofErr w:type="spellEnd"/>
-      <w:r>
-        <w:rPr>
-          <w:rFonts w:ascii="Courier New" w:hAnsi="Courier New" w:cs="Courier New"/>
-          <w:i/>
-          <w:iCs/>
-          <w:color w:val="008000"/>
-          <w:sz w:val="21"/>
-          <w:szCs w:val="21"/>
-        </w:rPr>
-        <w:t xml:space="preserve"> in </w:t>
-      </w:r>
-      <w:proofErr w:type="spellStart"/>
-      <w:r>
-        <w:rPr>
-          <w:rFonts w:ascii="Courier New" w:hAnsi="Courier New" w:cs="Courier New"/>
-          <w:i/>
-          <w:iCs/>
-          <w:color w:val="008000"/>
-          <w:sz w:val="21"/>
-          <w:szCs w:val="21"/>
-        </w:rPr>
-        <w:t>successive</w:t>
-      </w:r>
-      <w:proofErr w:type="spellEnd"/>
-      <w:r>
-        <w:rPr>
-          <w:rFonts w:ascii="Courier New" w:hAnsi="Courier New" w:cs="Courier New"/>
-          <w:i/>
-          <w:iCs/>
-          <w:color w:val="008000"/>
-          <w:sz w:val="21"/>
-          <w:szCs w:val="21"/>
-        </w:rPr>
-        <w:t xml:space="preserve"> 512-bit </w:t>
-      </w:r>
-      <w:proofErr w:type="spellStart"/>
-      <w:r>
-        <w:rPr>
-          <w:rFonts w:ascii="Courier New" w:hAnsi="Courier New" w:cs="Courier New"/>
-          <w:i/>
-          <w:iCs/>
-          <w:color w:val="008000"/>
-          <w:sz w:val="21"/>
-          <w:szCs w:val="21"/>
-        </w:rPr>
-        <w:t>chunks</w:t>
-      </w:r>
-      <w:proofErr w:type="spellEnd"/>
-      <w:r>
-        <w:rPr>
-          <w:rFonts w:ascii="Courier New" w:hAnsi="Courier New" w:cs="Courier New"/>
-          <w:i/>
-          <w:iCs/>
-          <w:color w:val="008000"/>
-          <w:sz w:val="21"/>
-          <w:szCs w:val="21"/>
-        </w:rPr>
-        <w:t>:</w:t>
+        <w:t>Process the message in successive 512-bit chunks:</w:t>
       </w:r>
       <w:r>
         <w:rPr>
@@ -1708,7 +1119,6 @@
         </w:rPr>
         <w:t xml:space="preserve"> </w:t>
       </w:r>
-      <w:proofErr w:type="spellStart"/>
       <w:r>
         <w:rPr>
           <w:rFonts w:ascii="Courier New" w:hAnsi="Courier New" w:cs="Courier New"/>
@@ -1718,9 +1128,39 @@
           <w:sz w:val="21"/>
           <w:szCs w:val="21"/>
         </w:rPr>
-        <w:t>for</w:t>
-      </w:r>
-      <w:proofErr w:type="spellEnd"/>
+        <w:t>for each</w:t>
+      </w:r>
+      <w:r>
+        <w:rPr>
+          <w:rFonts w:ascii="Courier New" w:hAnsi="Courier New" w:cs="Courier New"/>
+          <w:color w:val="000000"/>
+          <w:sz w:val="21"/>
+          <w:szCs w:val="21"/>
+          <w:shd w:val="clear" w:color="auto" w:fill="F8F9FA"/>
+        </w:rPr>
+        <w:t xml:space="preserve"> </w:t>
+      </w:r>
+      <w:r>
+        <w:rPr>
+          <w:rFonts w:ascii="Courier New" w:hAnsi="Courier New" w:cs="Courier New"/>
+          <w:i/>
+          <w:iCs/>
+          <w:color w:val="000000"/>
+          <w:sz w:val="21"/>
+          <w:szCs w:val="21"/>
+        </w:rPr>
+        <w:t>512-bit</w:t>
+      </w:r>
+      <w:r>
+        <w:rPr>
+          <w:rFonts w:ascii="Courier New" w:hAnsi="Courier New" w:cs="Courier New"/>
+          <w:color w:val="000000"/>
+          <w:sz w:val="21"/>
+          <w:szCs w:val="21"/>
+          <w:shd w:val="clear" w:color="auto" w:fill="F8F9FA"/>
+        </w:rPr>
+        <w:t xml:space="preserve"> chunk </w:t>
+      </w:r>
       <w:r>
         <w:rPr>
           <w:rFonts w:ascii="Courier New" w:hAnsi="Courier New" w:cs="Courier New"/>
@@ -1730,9 +1170,18 @@
           <w:sz w:val="21"/>
           <w:szCs w:val="21"/>
         </w:rPr>
-        <w:t xml:space="preserve"> </w:t>
-      </w:r>
-      <w:proofErr w:type="spellStart"/>
+        <w:t>of</w:t>
+      </w:r>
+      <w:r>
+        <w:rPr>
+          <w:rFonts w:ascii="Courier New" w:hAnsi="Courier New" w:cs="Courier New"/>
+          <w:color w:val="000000"/>
+          <w:sz w:val="21"/>
+          <w:szCs w:val="21"/>
+          <w:shd w:val="clear" w:color="auto" w:fill="F8F9FA"/>
+        </w:rPr>
+        <w:t xml:space="preserve"> padded message </w:t>
+      </w:r>
       <w:r>
         <w:rPr>
           <w:rFonts w:ascii="Courier New" w:hAnsi="Courier New" w:cs="Courier New"/>
@@ -1742,222 +1191,40 @@
           <w:sz w:val="21"/>
           <w:szCs w:val="21"/>
         </w:rPr>
-        <w:t>each</w:t>
-      </w:r>
-      <w:proofErr w:type="spellEnd"/>
-      <w:r>
-        <w:rPr>
-          <w:rFonts w:ascii="Courier New" w:hAnsi="Courier New" w:cs="Courier New"/>
-          <w:color w:val="000000"/>
-          <w:sz w:val="21"/>
-          <w:szCs w:val="21"/>
-          <w:shd w:val="clear" w:color="auto" w:fill="F8F9FA"/>
-        </w:rPr>
-        <w:t xml:space="preserve"> </w:t>
-      </w:r>
-      <w:r>
-        <w:rPr>
-          <w:rFonts w:ascii="Courier New" w:hAnsi="Courier New" w:cs="Courier New"/>
-          <w:i/>
-          <w:iCs/>
-          <w:color w:val="000000"/>
-          <w:sz w:val="21"/>
-          <w:szCs w:val="21"/>
-        </w:rPr>
-        <w:t>512-bit</w:t>
-      </w:r>
-      <w:r>
-        <w:rPr>
-          <w:rFonts w:ascii="Courier New" w:hAnsi="Courier New" w:cs="Courier New"/>
-          <w:color w:val="000000"/>
-          <w:sz w:val="21"/>
-          <w:szCs w:val="21"/>
-          <w:shd w:val="clear" w:color="auto" w:fill="F8F9FA"/>
-        </w:rPr>
-        <w:t xml:space="preserve"> </w:t>
-      </w:r>
-      <w:proofErr w:type="spellStart"/>
-      <w:r>
-        <w:rPr>
-          <w:rFonts w:ascii="Courier New" w:hAnsi="Courier New" w:cs="Courier New"/>
-          <w:color w:val="000000"/>
-          <w:sz w:val="21"/>
-          <w:szCs w:val="21"/>
-          <w:shd w:val="clear" w:color="auto" w:fill="F8F9FA"/>
-        </w:rPr>
-        <w:t>chunk</w:t>
-      </w:r>
-      <w:proofErr w:type="spellEnd"/>
-      <w:r>
-        <w:rPr>
-          <w:rFonts w:ascii="Courier New" w:hAnsi="Courier New" w:cs="Courier New"/>
-          <w:color w:val="000000"/>
-          <w:sz w:val="21"/>
-          <w:szCs w:val="21"/>
-          <w:shd w:val="clear" w:color="auto" w:fill="F8F9FA"/>
-        </w:rPr>
-        <w:t xml:space="preserve"> </w:t>
-      </w:r>
-      <w:proofErr w:type="spellStart"/>
-      <w:r>
-        <w:rPr>
-          <w:rFonts w:ascii="Courier New" w:hAnsi="Courier New" w:cs="Courier New"/>
-          <w:b/>
-          <w:bCs/>
-          <w:color w:val="000000"/>
-          <w:sz w:val="21"/>
-          <w:szCs w:val="21"/>
-        </w:rPr>
-        <w:t>of</w:t>
-      </w:r>
-      <w:proofErr w:type="spellEnd"/>
-      <w:r>
-        <w:rPr>
-          <w:rFonts w:ascii="Courier New" w:hAnsi="Courier New" w:cs="Courier New"/>
-          <w:color w:val="000000"/>
-          <w:sz w:val="21"/>
-          <w:szCs w:val="21"/>
-          <w:shd w:val="clear" w:color="auto" w:fill="F8F9FA"/>
-        </w:rPr>
-        <w:t xml:space="preserve"> </w:t>
-      </w:r>
-      <w:proofErr w:type="spellStart"/>
-      <w:r>
-        <w:rPr>
-          <w:rFonts w:ascii="Courier New" w:hAnsi="Courier New" w:cs="Courier New"/>
-          <w:color w:val="000000"/>
-          <w:sz w:val="21"/>
-          <w:szCs w:val="21"/>
-          <w:shd w:val="clear" w:color="auto" w:fill="F8F9FA"/>
-        </w:rPr>
-        <w:t>padded</w:t>
-      </w:r>
-      <w:proofErr w:type="spellEnd"/>
-      <w:r>
-        <w:rPr>
-          <w:rFonts w:ascii="Courier New" w:hAnsi="Courier New" w:cs="Courier New"/>
-          <w:color w:val="000000"/>
-          <w:sz w:val="21"/>
-          <w:szCs w:val="21"/>
-          <w:shd w:val="clear" w:color="auto" w:fill="F8F9FA"/>
-        </w:rPr>
-        <w:t xml:space="preserve"> </w:t>
-      </w:r>
-      <w:proofErr w:type="spellStart"/>
-      <w:r>
-        <w:rPr>
-          <w:rFonts w:ascii="Courier New" w:hAnsi="Courier New" w:cs="Courier New"/>
-          <w:color w:val="000000"/>
-          <w:sz w:val="21"/>
-          <w:szCs w:val="21"/>
-          <w:shd w:val="clear" w:color="auto" w:fill="F8F9FA"/>
-        </w:rPr>
-        <w:t>message</w:t>
-      </w:r>
-      <w:proofErr w:type="spellEnd"/>
-      <w:r>
-        <w:rPr>
-          <w:rFonts w:ascii="Courier New" w:hAnsi="Courier New" w:cs="Courier New"/>
-          <w:color w:val="000000"/>
-          <w:sz w:val="21"/>
-          <w:szCs w:val="21"/>
-          <w:shd w:val="clear" w:color="auto" w:fill="F8F9FA"/>
-        </w:rPr>
-        <w:t xml:space="preserve"> </w:t>
-      </w:r>
-      <w:r>
-        <w:rPr>
-          <w:rFonts w:ascii="Courier New" w:hAnsi="Courier New" w:cs="Courier New"/>
-          <w:b/>
-          <w:bCs/>
-          <w:color w:val="000000"/>
-          <w:sz w:val="21"/>
-          <w:szCs w:val="21"/>
-        </w:rPr>
         <w:t>do</w:t>
       </w:r>
     </w:p>
     <w:p>
       <w:r>
         <w:lastRenderedPageBreak/>
-        <w:t xml:space="preserve">Většinou ale funkce MD5 pracuje s kratšími slovy, než je 512 bitů, takže by </w:t>
-      </w:r>
-      <w:proofErr w:type="spellStart"/>
-      <w:r>
-        <w:t>vektorizace</w:t>
-      </w:r>
-      <w:proofErr w:type="spellEnd"/>
-      <w:r>
-        <w:t xml:space="preserve"> příliš výkonu navíc nepřinesla (spíše naopak).</w:t>
+        <w:t>Většinou ale funkce MD5 pracuje s kratšími slovy, než je 512 bitů, takže by vektorizace příliš výkonu navíc nepřinesla (spíše naopak).</w:t>
       </w:r>
     </w:p>
     <w:p>
       <w:r>
-        <w:t xml:space="preserve">Další možnost </w:t>
-      </w:r>
-      <w:proofErr w:type="spellStart"/>
-      <w:r>
-        <w:t>vektorizace</w:t>
-      </w:r>
-      <w:proofErr w:type="spellEnd"/>
-      <w:r>
-        <w:t xml:space="preserve"> MD5 je v jednu chvíli počítat více slov najednou. V tomto případě by ale vzrostla režie</w:t>
-      </w:r>
-      <w:r>
-        <w:t xml:space="preserve">, musela by se řešit délka slova atd.. </w:t>
+        <w:t>Další možnost vektorizace MD5 je v jednu chvíli počítat více slov najednou. V tomto případě by ale vzrostla režie</w:t>
+      </w:r>
+      <w:r>
+        <w:t>, musela by se řešit délka slova</w:t>
+      </w:r>
+      <w:r>
+        <w:t>, protože vnější smyčka se vykonává podle délky slova. Tohle by ale bylo možné řešit jednoduchým omezením, že heslo nemůže být delší než určitý počet znaků.</w:t>
       </w:r>
     </w:p>
     <w:p>
       <w:pPr>
         <w:pStyle w:val="Nadpis4"/>
       </w:pPr>
-      <w:proofErr w:type="spellStart"/>
-      <w:r>
-        <w:t>Vektorizace</w:t>
-      </w:r>
-      <w:proofErr w:type="spellEnd"/>
-      <w:r>
-        <w:t xml:space="preserve"> </w:t>
-      </w:r>
-      <w:r>
-        <w:t xml:space="preserve">porovnávání </w:t>
-      </w:r>
-      <w:proofErr w:type="spellStart"/>
-      <w:r>
-        <w:t>hashu</w:t>
-      </w:r>
-      <w:proofErr w:type="spellEnd"/>
-      <w:r>
-        <w:t>:</w:t>
+      <w:r>
+        <w:t xml:space="preserve">Vektorizace </w:t>
+      </w:r>
+      <w:r>
+        <w:t>porovnávání hashu:</w:t>
       </w:r>
     </w:p>
     <w:p>
       <w:r>
-        <w:t xml:space="preserve">Výsledný </w:t>
-      </w:r>
-      <w:proofErr w:type="spellStart"/>
-      <w:r>
-        <w:t>hash</w:t>
-      </w:r>
-      <w:proofErr w:type="spellEnd"/>
-      <w:r>
-        <w:t xml:space="preserve"> je 128 bitový. Současný program porovnává </w:t>
-      </w:r>
-      <w:proofErr w:type="spellStart"/>
-      <w:r>
-        <w:t>hash</w:t>
-      </w:r>
-      <w:proofErr w:type="spellEnd"/>
-      <w:r>
-        <w:t xml:space="preserve"> po čtyřech 32 bitových částech daného </w:t>
-      </w:r>
-      <w:proofErr w:type="spellStart"/>
-      <w:r>
-        <w:t>hashe</w:t>
-      </w:r>
-      <w:proofErr w:type="spellEnd"/>
-      <w:r>
-        <w:t xml:space="preserve"> a kód vypadá následovně:</w:t>
+        <w:t>Výsledný hash je 128 bitový. Současný program porovnává hash po čtyřech 32 bitových částech daného hashe a kód vypadá následovně:</w:t>
       </w:r>
     </w:p>
     <w:p>
@@ -1973,7 +1240,6 @@
           <w:szCs w:val="19"/>
         </w:rPr>
       </w:pPr>
-      <w:proofErr w:type="spellStart"/>
       <w:r>
         <w:rPr>
           <w:rFonts w:ascii="Consolas" w:hAnsi="Consolas" w:cs="Consolas"/>
@@ -1983,7 +1249,6 @@
         </w:rPr>
         <w:t>void</w:t>
       </w:r>
-      <w:proofErr w:type="spellEnd"/>
       <w:r>
         <w:rPr>
           <w:rFonts w:ascii="Consolas" w:hAnsi="Consolas" w:cs="Consolas"/>
@@ -1991,9 +1256,17 @@
           <w:sz w:val="19"/>
           <w:szCs w:val="19"/>
         </w:rPr>
-        <w:t xml:space="preserve"> </w:t>
-      </w:r>
-      <w:proofErr w:type="spellStart"/>
+        <w:t xml:space="preserve"> isHashEqualNew(</w:t>
+      </w:r>
+      <w:r>
+        <w:rPr>
+          <w:rFonts w:ascii="Consolas" w:hAnsi="Consolas" w:cs="Consolas"/>
+          <w:color w:val="2B91AF"/>
+          <w:sz w:val="19"/>
+          <w:szCs w:val="19"/>
+        </w:rPr>
+        <w:t>uint32_t</w:t>
+      </w:r>
       <w:r>
         <w:rPr>
           <w:rFonts w:ascii="Consolas" w:hAnsi="Consolas" w:cs="Consolas"/>
@@ -2001,9 +1274,17 @@
           <w:sz w:val="19"/>
           <w:szCs w:val="19"/>
         </w:rPr>
-        <w:t>isHashEqualNew</w:t>
-      </w:r>
-      <w:proofErr w:type="spellEnd"/>
+        <w:t xml:space="preserve"> * </w:t>
+      </w:r>
+      <w:r>
+        <w:rPr>
+          <w:rFonts w:ascii="Consolas" w:hAnsi="Consolas" w:cs="Consolas"/>
+          <w:color w:val="808080"/>
+          <w:sz w:val="19"/>
+          <w:szCs w:val="19"/>
+        </w:rPr>
+        <w:t>hash1</w:t>
+      </w:r>
       <w:r>
         <w:rPr>
           <w:rFonts w:ascii="Consolas" w:hAnsi="Consolas" w:cs="Consolas"/>
@@ -2011,7 +1292,7 @@
           <w:sz w:val="19"/>
           <w:szCs w:val="19"/>
         </w:rPr>
-        <w:t>(</w:t>
+        <w:t xml:space="preserve">, </w:t>
       </w:r>
       <w:r>
         <w:rPr>
@@ -2038,7 +1319,7 @@
           <w:sz w:val="19"/>
           <w:szCs w:val="19"/>
         </w:rPr>
-        <w:t>hash1</w:t>
+        <w:t>hash2</w:t>
       </w:r>
       <w:r>
         <w:rPr>
@@ -2052,50 +1333,12 @@
       <w:r>
         <w:rPr>
           <w:rFonts w:ascii="Consolas" w:hAnsi="Consolas" w:cs="Consolas"/>
-          <w:color w:val="2B91AF"/>
-          <w:sz w:val="19"/>
-          <w:szCs w:val="19"/>
-        </w:rPr>
-        <w:t>uint32_t</w:t>
-      </w:r>
-      <w:r>
-        <w:rPr>
-          <w:rFonts w:ascii="Consolas" w:hAnsi="Consolas" w:cs="Consolas"/>
-          <w:color w:val="000000"/>
-          <w:sz w:val="19"/>
-          <w:szCs w:val="19"/>
-        </w:rPr>
-        <w:t xml:space="preserve"> * </w:t>
-      </w:r>
-      <w:r>
-        <w:rPr>
-          <w:rFonts w:ascii="Consolas" w:hAnsi="Consolas" w:cs="Consolas"/>
-          <w:color w:val="808080"/>
-          <w:sz w:val="19"/>
-          <w:szCs w:val="19"/>
-        </w:rPr>
-        <w:t>hash2</w:t>
-      </w:r>
-      <w:r>
-        <w:rPr>
-          <w:rFonts w:ascii="Consolas" w:hAnsi="Consolas" w:cs="Consolas"/>
-          <w:color w:val="000000"/>
-          <w:sz w:val="19"/>
-          <w:szCs w:val="19"/>
-        </w:rPr>
-        <w:t xml:space="preserve">, </w:t>
-      </w:r>
-      <w:proofErr w:type="spellStart"/>
-      <w:r>
-        <w:rPr>
-          <w:rFonts w:ascii="Consolas" w:hAnsi="Consolas" w:cs="Consolas"/>
           <w:color w:val="0000FF"/>
           <w:sz w:val="19"/>
           <w:szCs w:val="19"/>
         </w:rPr>
         <w:t>bool</w:t>
       </w:r>
-      <w:proofErr w:type="spellEnd"/>
       <w:r>
         <w:rPr>
           <w:rFonts w:ascii="Consolas" w:hAnsi="Consolas" w:cs="Consolas"/>
@@ -2188,7 +1431,6 @@
         </w:rPr>
         <w:t xml:space="preserve"> = </w:t>
       </w:r>
-      <w:proofErr w:type="spellStart"/>
       <w:r>
         <w:rPr>
           <w:rFonts w:ascii="Consolas" w:hAnsi="Consolas" w:cs="Consolas"/>
@@ -2198,7 +1440,6 @@
         </w:rPr>
         <w:t>true</w:t>
       </w:r>
-      <w:proofErr w:type="spellEnd"/>
       <w:r>
         <w:rPr>
           <w:rFonts w:ascii="Consolas" w:hAnsi="Consolas" w:cs="Consolas"/>
@@ -2231,7 +1472,6 @@
         </w:rPr>
         <w:tab/>
       </w:r>
-      <w:proofErr w:type="spellStart"/>
       <w:r>
         <w:rPr>
           <w:rFonts w:ascii="Consolas" w:hAnsi="Consolas" w:cs="Consolas"/>
@@ -2241,7 +1481,6 @@
         </w:rPr>
         <w:t>for</w:t>
       </w:r>
-      <w:proofErr w:type="spellEnd"/>
       <w:r>
         <w:rPr>
           <w:rFonts w:ascii="Consolas" w:hAnsi="Consolas" w:cs="Consolas"/>
@@ -2251,7 +1490,6 @@
         </w:rPr>
         <w:t xml:space="preserve"> (</w:t>
       </w:r>
-      <w:proofErr w:type="spellStart"/>
       <w:r>
         <w:rPr>
           <w:rFonts w:ascii="Consolas" w:hAnsi="Consolas" w:cs="Consolas"/>
@@ -2261,7 +1499,6 @@
         </w:rPr>
         <w:t>int</w:t>
       </w:r>
-      <w:proofErr w:type="spellEnd"/>
       <w:r>
         <w:rPr>
           <w:rFonts w:ascii="Consolas" w:hAnsi="Consolas" w:cs="Consolas"/>
@@ -2327,7 +1564,6 @@
         </w:rPr>
         <w:tab/>
       </w:r>
-      <w:proofErr w:type="spellStart"/>
       <w:r>
         <w:rPr>
           <w:rFonts w:ascii="Consolas" w:hAnsi="Consolas" w:cs="Consolas"/>
@@ -2337,7 +1573,6 @@
         </w:rPr>
         <w:t>if</w:t>
       </w:r>
-      <w:proofErr w:type="spellEnd"/>
       <w:r>
         <w:rPr>
           <w:rFonts w:ascii="Consolas" w:hAnsi="Consolas" w:cs="Consolas"/>
@@ -2476,7 +1711,6 @@
         </w:rPr>
         <w:t xml:space="preserve"> = </w:t>
       </w:r>
-      <w:proofErr w:type="spellStart"/>
       <w:r>
         <w:rPr>
           <w:rFonts w:ascii="Consolas" w:hAnsi="Consolas" w:cs="Consolas"/>
@@ -2486,7 +1720,6 @@
         </w:rPr>
         <w:t>false</w:t>
       </w:r>
-      <w:proofErr w:type="spellEnd"/>
       <w:r>
         <w:rPr>
           <w:rFonts w:ascii="Consolas" w:hAnsi="Consolas" w:cs="Consolas"/>
@@ -2640,7 +1873,13 @@
         <w:t>zřetelné z</w:t>
       </w:r>
       <w:r>
-        <w:t xml:space="preserve"> kódu ve většině případů cyklus proběhne pouze jednou (takže se provedou 2 načtení z paměti a jedna porovnávací funkce).</w:t>
+        <w:t xml:space="preserve"> kódu v</w:t>
+      </w:r>
+      <w:r>
+        <w:t xml:space="preserve"> hodně </w:t>
+      </w:r>
+      <w:r>
+        <w:t>případů cyklus proběhne pouze jednou (takže se provedou 2 načtení z paměti a jedna porovnávací funkce).</w:t>
       </w:r>
       <w:r>
         <w:t xml:space="preserve"> </w:t>
@@ -2648,72 +1887,16 @@
     </w:p>
     <w:p>
       <w:r>
-        <w:t xml:space="preserve">V případě </w:t>
-      </w:r>
-      <w:proofErr w:type="spellStart"/>
-      <w:r>
-        <w:t>vektorizace</w:t>
-      </w:r>
-      <w:proofErr w:type="spellEnd"/>
-      <w:r>
-        <w:t xml:space="preserve">, by bylo možné porovnat </w:t>
-      </w:r>
-      <w:proofErr w:type="spellStart"/>
-      <w:r>
-        <w:t>hash</w:t>
-      </w:r>
-      <w:proofErr w:type="spellEnd"/>
-      <w:r>
-        <w:t xml:space="preserve"> najednou. Ovšem, bylo by pak nutné výsledek z vektorového registru nahrát zpátky do paměti a poté porovnat</w:t>
+        <w:t>V případě vektorizace, by bylo možné porovnat hash najednou. Ovšem, bylo by pak nutné výsledek z vektorového registru nahrát zpátky do paměti a poté porovnat</w:t>
       </w:r>
       <w:r>
         <w:t xml:space="preserve"> skalárně</w:t>
       </w:r>
       <w:r>
-        <w:t xml:space="preserve">. Ve výsledku by to vypadalo tak, že v každé kontrole shodnosti </w:t>
-      </w:r>
-      <w:proofErr w:type="spellStart"/>
-      <w:r>
-        <w:t>hashe</w:t>
-      </w:r>
-      <w:proofErr w:type="spellEnd"/>
-      <w:r>
-        <w:t xml:space="preserve"> se načte dvakrát z paměti do registrů (referenční </w:t>
-      </w:r>
-      <w:proofErr w:type="spellStart"/>
-      <w:r>
-        <w:t>hash</w:t>
-      </w:r>
-      <w:proofErr w:type="spellEnd"/>
-      <w:r>
-        <w:t xml:space="preserve">, </w:t>
-      </w:r>
-      <w:proofErr w:type="spellStart"/>
-      <w:r>
-        <w:t>kontrolavaný</w:t>
-      </w:r>
-      <w:proofErr w:type="spellEnd"/>
-      <w:r>
-        <w:t xml:space="preserve"> </w:t>
-      </w:r>
-      <w:proofErr w:type="spellStart"/>
-      <w:r>
-        <w:t>hash</w:t>
-      </w:r>
-      <w:proofErr w:type="spellEnd"/>
-      <w:r>
-        <w:t>), poté se provede jedna porovnávací instrukce</w:t>
-      </w:r>
-      <w:r>
-        <w:t xml:space="preserve">, poté se výsledek uloží do paměti. A poté se z paměti část po části čte a kontroluje. </w:t>
-      </w:r>
-      <w:proofErr w:type="spellStart"/>
-      <w:r>
-        <w:t>Vektorizace</w:t>
-      </w:r>
-      <w:proofErr w:type="spellEnd"/>
-      <w:r>
-        <w:t xml:space="preserve"> by program dokázala reálně zrychlit pouze kdyby nastavovala flagy procesoru</w:t>
+        <w:t>. Ve výsledku by to vypadalo tak, že v každé kontrole shodnosti hashe se načte dvakrát z paměti do registrů (referenční hash, kontrolavaný hash), poté se provede jedna porovnávací instrukce</w:t>
+      </w:r>
+      <w:r>
+        <w:t>, poté se výsledek uloží do paměti. A poté se z paměti část po části čte a kontroluje. Vektorizace by program dokázala reálně zrychlit pouze kdyby nastavovala flagy procesoru</w:t>
       </w:r>
       <w:r>
         <w:t xml:space="preserve"> (odpadlo by ukládání výsledku do paměti a následné čtení z paměti)</w:t>
@@ -2721,8 +1904,6 @@
       <w:r>
         <w:t>, jinak by se jednalo o zpomalení.</w:t>
       </w:r>
-      <w:bookmarkStart w:id="0" w:name="_GoBack"/>
-      <w:bookmarkEnd w:id="0"/>
     </w:p>
     <w:p>
       <w:pPr>
@@ -2753,15 +1934,7 @@
         <w:t xml:space="preserve">Nejprve host nakopíruje používanou abecedu </w:t>
       </w:r>
       <w:r>
-        <w:t xml:space="preserve">a zadaný </w:t>
-      </w:r>
-      <w:proofErr w:type="spellStart"/>
-      <w:r>
-        <w:t>hash</w:t>
-      </w:r>
-      <w:proofErr w:type="spellEnd"/>
-      <w:r>
-        <w:t xml:space="preserve"> do paměti konstant GPU a připraví paměť pro uložení nalezeného řetězce. Poté následně spustí kernel s N bloky a M vlákny (obě konstanty jsou nastavitelné během spuštění programu). Kernel se spouští zvlášť pro řetězec každé délky (takže např, pokud zkoušíme hesla v rozsahu 1-3 znaků, tak se nejprve pustí kernel pro řetězce délky 1, pak 2 atd..)</w:t>
+        <w:t>a zadaný hash do paměti konstant GPU a připraví paměť pro uložení nalezeného řetězce. Poté následně spustí kernel s N bloky a M vlákny (obě konstanty jsou nastavitelné během spuštění programu). Kernel se spouští zvlášť pro řetězec každé délky (takže např, pokud zkoušíme hesla v rozsahu 1-3 znaků, tak se nejprve pustí kernel pro řetězce délky 1, pak 2 atd..)</w:t>
       </w:r>
       <w:r>
         <w:t xml:space="preserve">. Po spuštění kernelu se čeká až je dokončen a host následně </w:t>
@@ -2773,28 +1946,12 @@
         <w:t xml:space="preserve"> jestli se podařilo nalézt původní řetězec. Pokud ano, tak se vypíše a program končí</w:t>
       </w:r>
       <w:r>
-        <w:t xml:space="preserve">, pokud ne pokračuje se s dalším rozsahem, či pokud vyčerpal všechny možnosti tak program končí s hláškou „No </w:t>
-      </w:r>
-      <w:proofErr w:type="spellStart"/>
-      <w:r>
-        <w:t>matches</w:t>
-      </w:r>
-      <w:proofErr w:type="spellEnd"/>
-      <w:r>
-        <w:t>“.</w:t>
+        <w:t>, pokud ne pokračuje se s dalším rozsahem, či pokud vyčerpal všechny možnosti tak program končí s hláškou „No matches“.</w:t>
       </w:r>
     </w:p>
     <w:p>
       <w:r>
-        <w:t xml:space="preserve">Poté se na </w:t>
-      </w:r>
-      <w:proofErr w:type="spellStart"/>
-      <w:r>
-        <w:t>device</w:t>
-      </w:r>
-      <w:proofErr w:type="spellEnd"/>
-      <w:r>
-        <w:t xml:space="preserve"> pro každé vlákno </w:t>
+        <w:t xml:space="preserve">Poté se na device pro každé vlákno </w:t>
       </w:r>
       <w:r>
         <w:t>zjistí,</w:t>
@@ -2809,15 +1966,7 @@
         <w:t xml:space="preserve"> aby se projely všechny kombinace se používá zaokrouhlování přídělu práce směrem nahoru, je tedy možné, že některá vlákna vykonávají stejnou práci. </w:t>
       </w:r>
       <w:r>
-        <w:t xml:space="preserve">Začátek práce je určeno 64-bitovým číslem (bylo by možné rozšířit i na 128, či 256-bitové číslo), počáteční permutace se zjistí tak, že se toto číslo postupně </w:t>
-      </w:r>
-      <w:proofErr w:type="spellStart"/>
-      <w:r>
-        <w:t>modulí</w:t>
-      </w:r>
-      <w:proofErr w:type="spellEnd"/>
-      <w:r>
-        <w:t xml:space="preserve"> a dělí (stejný princip jako bychom převáděli třeba desítkové číslo na dvojkové).</w:t>
+        <w:t>Začátek práce je určeno 64-bitovým číslem (bylo by možné rozšířit i na 128, či 256-bitové číslo), počáteční permutace se zjistí tak, že se toto číslo postupně modulí a dělí (stejný princip jako bychom převáděli třeba desítkové číslo na dvojkové).</w:t>
       </w:r>
     </w:p>
     <w:p>
@@ -2834,15 +1983,7 @@
     </w:p>
     <w:p>
       <w:r>
-        <w:t>V případě nalezení správného hesla (</w:t>
-      </w:r>
-      <w:proofErr w:type="spellStart"/>
-      <w:r>
-        <w:t>hashe</w:t>
-      </w:r>
-      <w:proofErr w:type="spellEnd"/>
-      <w:r>
-        <w:t xml:space="preserve"> sedí) se toto heslo zapíše do paměti, kterou připravil host. Vzhledem k nízké pravděpodobnosti, že dvě vlákna naleznou řetězec se stejným otiskem </w:t>
+        <w:t xml:space="preserve">V případě nalezení správného hesla (hashe sedí) se toto heslo zapíše do paměti, kterou připravil host. Vzhledem k nízké pravděpodobnosti, že dvě vlákna naleznou řetězec se stejným otiskem </w:t>
       </w:r>
       <w:r>
         <w:t xml:space="preserve">se vůbec neřeší atomické operace. </w:t>
@@ -2861,15 +2002,7 @@
         <w:t>Vzhledem k libovolné velikosti slovníku (teoreticky může být velký i několik TB) a předem neznámé velikosti RAM a VRAM program tento slovník „porcuje“ po blocích určité délky. Načítání slov na hostovi probíhá ve dvou fázích.</w:t>
       </w:r>
       <w:r>
-        <w:t xml:space="preserve"> V první fázi se zjišťuje, jak dlouhé je nejdelší slovo v dané skupině slov a kolik slov bude vlastně načteno. Všechna slova budou muset být zarovnána na délku nejdelšího slova (aby bylo možné se </w:t>
-      </w:r>
-      <w:proofErr w:type="spellStart"/>
-      <w:r>
-        <w:t>stringy</w:t>
-      </w:r>
-      <w:proofErr w:type="spellEnd"/>
-      <w:r>
-        <w:t xml:space="preserve"> smysluplně pracovat). Počet slov se určí v</w:t>
+        <w:t xml:space="preserve"> V první fázi se zjišťuje, jak dlouhé je nejdelší slovo v dané skupině slov a kolik slov bude vlastně načteno. Všechna slova budou muset být zarovnána na délku nejdelšího slova (aby bylo možné se stringy smysluplně pracovat). Počet slov se určí v</w:t>
       </w:r>
       <w:r>
         <w:t xml:space="preserve"> závislosti na nastavení </w:t>
@@ -2904,55 +2037,7 @@
         <w:t xml:space="preserve">Po získání počtu slov v dané iteraci se následně tato slova načtou do paměti hostitele, </w:t>
       </w:r>
       <w:r>
-        <w:t xml:space="preserve">vzhledem k nemožnosti použití </w:t>
-      </w:r>
-      <w:proofErr w:type="spellStart"/>
-      <w:r>
-        <w:t>strlen</w:t>
-      </w:r>
-      <w:proofErr w:type="spellEnd"/>
-      <w:r>
-        <w:t xml:space="preserve"> na </w:t>
-      </w:r>
-      <w:proofErr w:type="spellStart"/>
-      <w:r>
-        <w:t>device</w:t>
-      </w:r>
-      <w:proofErr w:type="spellEnd"/>
-      <w:r>
-        <w:t xml:space="preserve"> se tato informace ukládá na poslední bajt daného slova (vždy je alokováno max(</w:t>
-      </w:r>
-      <w:proofErr w:type="spellStart"/>
-      <w:r>
-        <w:t>strlen</w:t>
-      </w:r>
-      <w:proofErr w:type="spellEnd"/>
-      <w:r>
-        <w:t xml:space="preserve">) + 2, jeden bajt pro </w:t>
-      </w:r>
-      <w:proofErr w:type="spellStart"/>
-      <w:r>
-        <w:t>null</w:t>
-      </w:r>
-      <w:proofErr w:type="spellEnd"/>
-      <w:r>
-        <w:t xml:space="preserve"> byte a druhý právě pro uložení délky aktuálního slova). Vzhledem k datovému rozsahu byte (resp. </w:t>
-      </w:r>
-      <w:proofErr w:type="spellStart"/>
-      <w:r>
-        <w:t>unsigned</w:t>
-      </w:r>
-      <w:proofErr w:type="spellEnd"/>
-      <w:r>
-        <w:t xml:space="preserve"> </w:t>
-      </w:r>
-      <w:proofErr w:type="spellStart"/>
-      <w:r>
-        <w:t>char</w:t>
-      </w:r>
-      <w:proofErr w:type="spellEnd"/>
-      <w:r>
-        <w:t xml:space="preserve">) pro uložení maximální délky slova tato implementace nepočítá se slovy </w:t>
+        <w:t xml:space="preserve">vzhledem k nemožnosti použití strlen na device se tato informace ukládá na poslední bajt daného slova (vždy je alokováno max(strlen) + 2, jeden bajt pro null byte a druhý právě pro uložení délky aktuálního slova). Vzhledem k datovému rozsahu byte (resp. unsigned char) pro uložení maximální délky slova tato implementace nepočítá se slovy </w:t>
       </w:r>
       <w:r>
         <w:t>delších,</w:t>
@@ -2969,31 +2054,7 @@
     </w:p>
     <w:p>
       <w:r>
-        <w:t xml:space="preserve">Před samotným spuštěním kernelu je ještě do paměti symbolů nakopírován </w:t>
-      </w:r>
-      <w:proofErr w:type="spellStart"/>
-      <w:r>
-        <w:t>hash</w:t>
-      </w:r>
-      <w:proofErr w:type="spellEnd"/>
-      <w:r>
-        <w:t xml:space="preserve">, slovníky a pravidla pro rozšířený slovníkový útok. Taktéž se připraví paměť na uložení řetězce, který má stejný </w:t>
-      </w:r>
-      <w:proofErr w:type="spellStart"/>
-      <w:r>
-        <w:t>hash</w:t>
-      </w:r>
-      <w:proofErr w:type="spellEnd"/>
-      <w:r>
-        <w:t xml:space="preserve"> jako hledaný </w:t>
-      </w:r>
-      <w:proofErr w:type="spellStart"/>
-      <w:r>
-        <w:t>hash</w:t>
-      </w:r>
-      <w:proofErr w:type="spellEnd"/>
-      <w:r>
-        <w:t>.</w:t>
+        <w:t>Před samotným spuštěním kernelu je ještě do paměti symbolů nakopírován hash, slovníky a pravidla pro rozšířený slovníkový útok. Taktéž se připraví paměť na uložení řetězce, který má stejný hash jako hledaný hash.</w:t>
       </w:r>
       <w:r>
         <w:t xml:space="preserve"> Poté se nakopírují slova ze slovníku do paměti VRAM, slova jsou uložena v 1D poli a každé slovo je zarovnané na délku nejdelšího slova + 2. </w:t>
@@ -3010,15 +2071,7 @@
     </w:p>
     <w:p>
       <w:r>
-        <w:t xml:space="preserve">Na straně </w:t>
-      </w:r>
-      <w:proofErr w:type="spellStart"/>
-      <w:r>
-        <w:t>device</w:t>
-      </w:r>
-      <w:proofErr w:type="spellEnd"/>
-      <w:r>
-        <w:t xml:space="preserve"> se </w:t>
+        <w:t xml:space="preserve">Na straně device se </w:t>
       </w:r>
       <w:r>
         <w:t>podle bloku a vlákna získá oblast paměti nad kterou má dané vlákno pracovat</w:t>
@@ -3030,15 +2083,7 @@
         <w:t>DICTIONARY_THRESHOLD</w:t>
       </w:r>
       <w:r>
-        <w:t xml:space="preserve">) se kontroluje, jestli již náhodou nebyl řetězec s odpovídajícím </w:t>
-      </w:r>
-      <w:proofErr w:type="spellStart"/>
-      <w:r>
-        <w:t>hashem</w:t>
-      </w:r>
-      <w:proofErr w:type="spellEnd"/>
-      <w:r>
-        <w:t xml:space="preserve"> nalezen.</w:t>
+        <w:t>) se kontroluje, jestli již náhodou nebyl řetězec s odpovídajícím hashem nalezen.</w:t>
       </w:r>
     </w:p>
     <w:p>
@@ -3124,15 +2169,7 @@
           </w:tcPr>
           <w:p>
             <w:r>
-              <w:t xml:space="preserve">AMD </w:t>
-            </w:r>
-            <w:proofErr w:type="spellStart"/>
-            <w:r>
-              <w:t>Ryzen</w:t>
-            </w:r>
-            <w:proofErr w:type="spellEnd"/>
-            <w:r>
-              <w:t xml:space="preserve"> 5 1600 </w:t>
+              <w:t xml:space="preserve">AMD Ryzen 5 1600 </w:t>
             </w:r>
             <w:r>
               <w:rPr>
@@ -3174,15 +2211,7 @@
           </w:tcPr>
           <w:p>
             <w:r>
-              <w:t xml:space="preserve">MSI </w:t>
-            </w:r>
-            <w:proofErr w:type="spellStart"/>
-            <w:r>
-              <w:t>GeForce</w:t>
-            </w:r>
-            <w:proofErr w:type="spellEnd"/>
-            <w:r>
-              <w:t xml:space="preserve"> GTX 1080 SEA HAWK X (GDDR5X 10108MHz) GTX1080 (1708MHz)</w:t>
+              <w:t>MSI GeForce GTX 1080 SEA HAWK X (GDDR5X 10108MHz) GTX1080 (1708MHz)</w:t>
             </w:r>
           </w:p>
         </w:tc>
@@ -3214,23 +2243,7 @@
           </w:tcPr>
           <w:p>
             <w:r>
-              <w:t xml:space="preserve">RAM: G.SKILL 16GB KIT DDR4 3200MHz CL14 </w:t>
-            </w:r>
-            <w:proofErr w:type="spellStart"/>
-            <w:r>
-              <w:t>Flare</w:t>
-            </w:r>
-            <w:proofErr w:type="spellEnd"/>
-            <w:r>
-              <w:t xml:space="preserve"> X </w:t>
-            </w:r>
-            <w:proofErr w:type="spellStart"/>
-            <w:r>
-              <w:t>for</w:t>
-            </w:r>
-            <w:proofErr w:type="spellEnd"/>
-            <w:r>
-              <w:t xml:space="preserve"> AMD</w:t>
+              <w:t>RAM: G.SKILL 16GB KIT DDR4 3200MHz CL14 Flare X for AMD</w:t>
             </w:r>
           </w:p>
         </w:tc>
@@ -3269,15 +2282,7 @@
           </w:tcPr>
           <w:p>
             <w:r>
-              <w:t xml:space="preserve">Seagate </w:t>
-            </w:r>
-            <w:proofErr w:type="spellStart"/>
-            <w:r>
-              <w:t>BarraCuda</w:t>
-            </w:r>
-            <w:proofErr w:type="spellEnd"/>
-            <w:r>
-              <w:t xml:space="preserve"> 2TB  7200RPM</w:t>
+              <w:t>Seagate BarraCuda 2TB  7200RPM</w:t>
             </w:r>
           </w:p>
         </w:tc>
@@ -3294,21 +2299,12 @@
                 <w:bCs/>
               </w:rPr>
             </w:pPr>
-            <w:proofErr w:type="spellStart"/>
-            <w:r>
-              <w:rPr>
-                <w:b/>
-                <w:bCs/>
-              </w:rPr>
-              <w:t>Operačný</w:t>
-            </w:r>
-            <w:proofErr w:type="spellEnd"/>
-            <w:r>
-              <w:rPr>
-                <w:b/>
-                <w:bCs/>
-              </w:rPr>
-              <w:t xml:space="preserve"> systém</w:t>
+            <w:r>
+              <w:rPr>
+                <w:b/>
+                <w:bCs/>
+              </w:rPr>
+              <w:t>Operačný systém</w:t>
             </w:r>
           </w:p>
         </w:tc>
@@ -3350,15 +2346,7 @@
           </w:tcPr>
           <w:p>
             <w:r>
-              <w:t>Úplná optimalizace (/</w:t>
-            </w:r>
-            <w:proofErr w:type="spellStart"/>
-            <w:r>
-              <w:t>Ox</w:t>
-            </w:r>
-            <w:proofErr w:type="spellEnd"/>
-            <w:r>
-              <w:t>)</w:t>
+              <w:t>Úplná optimalizace (/Ox)</w:t>
             </w:r>
           </w:p>
         </w:tc>
@@ -3426,15 +2414,7 @@
           </w:tcPr>
           <w:p>
             <w:r>
-              <w:t xml:space="preserve">2ks 6core </w:t>
-            </w:r>
-            <w:proofErr w:type="spellStart"/>
-            <w:r>
-              <w:t>Xeon</w:t>
-            </w:r>
-            <w:proofErr w:type="spellEnd"/>
-            <w:r>
-              <w:t xml:space="preserve"> 2620 v2 @ 2.1Ghz</w:t>
+              <w:t>2ks 6core Xeon 2620 v2 @ 2.1Ghz</w:t>
             </w:r>
           </w:p>
         </w:tc>
@@ -3465,13 +2445,8 @@
             <w:tcW w:w="4531" w:type="dxa"/>
           </w:tcPr>
           <w:p>
-            <w:proofErr w:type="spellStart"/>
-            <w:r>
-              <w:t>GeForce</w:t>
-            </w:r>
-            <w:proofErr w:type="spellEnd"/>
-            <w:r>
-              <w:t xml:space="preserve"> RTX 2080 Ti</w:t>
+            <w:r>
+              <w:t>GeForce RTX 2080 Ti</w:t>
             </w:r>
           </w:p>
         </w:tc>
@@ -3521,21 +2496,12 @@
                 <w:bCs/>
               </w:rPr>
             </w:pPr>
-            <w:proofErr w:type="spellStart"/>
-            <w:r>
-              <w:rPr>
-                <w:b/>
-                <w:bCs/>
-              </w:rPr>
-              <w:t>Operačný</w:t>
-            </w:r>
-            <w:proofErr w:type="spellEnd"/>
-            <w:r>
-              <w:rPr>
-                <w:b/>
-                <w:bCs/>
-              </w:rPr>
-              <w:t xml:space="preserve"> systém</w:t>
+            <w:r>
+              <w:rPr>
+                <w:b/>
+                <w:bCs/>
+              </w:rPr>
+              <w:t>Operačný systém</w:t>
             </w:r>
           </w:p>
         </w:tc>
@@ -3544,21 +2510,8 @@
             <w:tcW w:w="4531" w:type="dxa"/>
           </w:tcPr>
           <w:p>
-            <w:proofErr w:type="spellStart"/>
-            <w:r>
-              <w:t>CentOS</w:t>
-            </w:r>
-            <w:proofErr w:type="spellEnd"/>
-            <w:r>
-              <w:t xml:space="preserve"> Linux 7 (</w:t>
-            </w:r>
-            <w:proofErr w:type="spellStart"/>
-            <w:r>
-              <w:t>Core</w:t>
-            </w:r>
-            <w:proofErr w:type="spellEnd"/>
-            <w:r>
-              <w:t>)</w:t>
+            <w:r>
+              <w:t>CentOS Linux 7 (Core)</w:t>
             </w:r>
           </w:p>
         </w:tc>
@@ -3594,38 +2547,16 @@
             </w:r>
           </w:p>
           <w:p>
-            <w:proofErr w:type="spellStart"/>
-            <w:r>
-              <w:rPr>
-                <w:b/>
-                <w:bCs/>
-              </w:rPr>
-              <w:t>OpenMP</w:t>
-            </w:r>
-            <w:proofErr w:type="spellEnd"/>
-            <w:r>
-              <w:rPr>
-                <w:b/>
-                <w:bCs/>
-              </w:rPr>
-              <w:t xml:space="preserve"> varianta: </w:t>
-            </w:r>
-            <w:r>
-              <w:t>-O3 -</w:t>
-            </w:r>
-            <w:proofErr w:type="spellStart"/>
-            <w:r>
-              <w:t>mavx</w:t>
-            </w:r>
-            <w:proofErr w:type="spellEnd"/>
-            <w:r>
-              <w:t xml:space="preserve"> -</w:t>
-            </w:r>
-            <w:proofErr w:type="spellStart"/>
-            <w:r>
-              <w:t>fopt-info-vec</w:t>
-            </w:r>
-            <w:proofErr w:type="spellEnd"/>
+            <w:r>
+              <w:rPr>
+                <w:b/>
+                <w:bCs/>
+              </w:rPr>
+              <w:t xml:space="preserve">OpenMP varianta: </w:t>
+            </w:r>
+            <w:r>
+              <w:t>-O3 -mavx -fopt-info-vec</w:t>
+            </w:r>
           </w:p>
         </w:tc>
       </w:tr>
@@ -3636,21 +2567,8 @@
         <w:pStyle w:val="Nadpis3"/>
       </w:pPr>
       <w:r>
-        <w:t xml:space="preserve">Parametry </w:t>
-      </w:r>
-      <w:proofErr w:type="spellStart"/>
-      <w:r>
-        <w:t>blocks</w:t>
-      </w:r>
-      <w:proofErr w:type="spellEnd"/>
-      <w:r>
-        <w:t xml:space="preserve"> a </w:t>
-      </w:r>
-      <w:proofErr w:type="spellStart"/>
-      <w:r>
-        <w:t>threads</w:t>
-      </w:r>
-      <w:proofErr w:type="spellEnd"/>
+        <w:t>Parametry blocks a threads</w:t>
+      </w:r>
     </w:p>
     <w:p>
       <w:r>
@@ -3675,13 +2593,8 @@
         <w:t xml:space="preserve"> univerzální nastavení těchto parametrů pro všech</w:t>
       </w:r>
       <w:r>
-        <w:t xml:space="preserve">ny </w:t>
-      </w:r>
-      <w:proofErr w:type="spellStart"/>
-      <w:r>
-        <w:t>hashe</w:t>
-      </w:r>
-      <w:proofErr w:type="spellEnd"/>
+        <w:t>ny hashe</w:t>
+      </w:r>
       <w:r>
         <w:t>, ke všemu se tyto parametry liší i grafická karta od grafické karty.</w:t>
       </w:r>
@@ -3696,21 +2609,8 @@
       <w:pPr>
         <w:pStyle w:val="Nadpis4"/>
       </w:pPr>
-      <w:proofErr w:type="spellStart"/>
-      <w:r>
-        <w:t>Brute</w:t>
-      </w:r>
-      <w:proofErr w:type="spellEnd"/>
-      <w:r>
-        <w:t xml:space="preserve"> </w:t>
-      </w:r>
-      <w:proofErr w:type="spellStart"/>
-      <w:r>
-        <w:t>force</w:t>
-      </w:r>
-      <w:proofErr w:type="spellEnd"/>
-      <w:r>
-        <w:t xml:space="preserve"> GPU:</w:t>
+      <w:r>
+        <w:t>Brute force GPU:</w:t>
       </w:r>
     </w:p>
     <w:p>
@@ -3980,32 +2880,11 @@
         </w:tabs>
       </w:pPr>
       <w:r>
-        <w:t xml:space="preserve">Tato dvě měření ukázala, že nastavení parametrů </w:t>
-      </w:r>
-      <w:proofErr w:type="spellStart"/>
-      <w:r>
-        <w:t>blocks</w:t>
-      </w:r>
-      <w:proofErr w:type="spellEnd"/>
-      <w:r>
-        <w:t>/</w:t>
-      </w:r>
-      <w:proofErr w:type="spellStart"/>
-      <w:r>
-        <w:t>threads</w:t>
-      </w:r>
-      <w:proofErr w:type="spellEnd"/>
-      <w:r>
-        <w:t xml:space="preserve"> má </w:t>
-      </w:r>
-      <w:r>
-        <w:t xml:space="preserve">v případě útoku hrubou silou velký vliv. Nejspíše ale nebude existovat kombinace parametrů, která by byla optimální pro všechny </w:t>
-      </w:r>
-      <w:proofErr w:type="spellStart"/>
-      <w:r>
-        <w:t>hashe</w:t>
-      </w:r>
-      <w:proofErr w:type="spellEnd"/>
+        <w:t xml:space="preserve">Tato dvě měření ukázala, že nastavení parametrů blocks/threads má </w:t>
+      </w:r>
+      <w:r>
+        <w:t>v případě útoku hrubou silou velký vliv. Nejspíše ale nebude existovat kombinace parametrů, která by byla optimální pro všechny hashe</w:t>
+      </w:r>
       <w:r>
         <w:t>.</w:t>
       </w:r>
@@ -4396,23 +3275,7 @@
                 <w:b/>
                 <w:bCs/>
               </w:rPr>
-              <w:t>Výpočetní čas (</w:t>
-            </w:r>
-            <w:proofErr w:type="spellStart"/>
-            <w:r>
-              <w:rPr>
-                <w:b/>
-                <w:bCs/>
-              </w:rPr>
-              <w:t>ms</w:t>
-            </w:r>
-            <w:proofErr w:type="spellEnd"/>
-            <w:r>
-              <w:rPr>
-                <w:b/>
-                <w:bCs/>
-              </w:rPr>
-              <w:t>)</w:t>
+              <w:t>Výpočetní čas (ms)</w:t>
             </w:r>
           </w:p>
         </w:tc>
@@ -4919,23 +3782,7 @@
           <w:b/>
           <w:bCs/>
         </w:rPr>
-        <w:t xml:space="preserve">3,9 </w:t>
-      </w:r>
-      <w:proofErr w:type="spellStart"/>
-      <w:r>
-        <w:rPr>
-          <w:b/>
-          <w:bCs/>
-        </w:rPr>
-        <w:t>MHash</w:t>
-      </w:r>
-      <w:proofErr w:type="spellEnd"/>
-      <w:r>
-        <w:rPr>
-          <w:b/>
-          <w:bCs/>
-        </w:rPr>
-        <w:t xml:space="preserve"> /s</w:t>
+        <w:t>3,9 MHash /s</w:t>
       </w:r>
       <w:r>
         <w:rPr>
@@ -5058,23 +3905,7 @@
                 <w:b/>
                 <w:bCs/>
               </w:rPr>
-              <w:t>Výpočetní čas (</w:t>
-            </w:r>
-            <w:proofErr w:type="spellStart"/>
-            <w:r>
-              <w:rPr>
-                <w:b/>
-                <w:bCs/>
-              </w:rPr>
-              <w:t>ms</w:t>
-            </w:r>
-            <w:proofErr w:type="spellEnd"/>
-            <w:r>
-              <w:rPr>
-                <w:b/>
-                <w:bCs/>
-              </w:rPr>
-              <w:t>)</w:t>
+              <w:t>Výpočetní čas (ms)</w:t>
             </w:r>
           </w:p>
         </w:tc>
@@ -5505,17 +4336,21 @@
         <w:pStyle w:val="Nadpis4"/>
       </w:pPr>
       <w:r>
+        <w:rPr>
+          <w:highlight w:val="yellow"/>
+        </w:rPr>
         <w:t>Paralelní řešení</w:t>
       </w:r>
       <w:r>
-        <w:t xml:space="preserve"> - </w:t>
-      </w:r>
-      <w:proofErr w:type="spellStart"/>
-      <w:r>
-        <w:t>OpenMP</w:t>
-      </w:r>
-      <w:proofErr w:type="spellEnd"/>
-      <w:r>
+        <w:rPr>
+          <w:highlight w:val="yellow"/>
+        </w:rPr>
+        <w:t xml:space="preserve"> - OpenMP</w:t>
+      </w:r>
+      <w:r>
+        <w:rPr>
+          <w:highlight w:val="yellow"/>
+        </w:rPr>
         <w:t>:</w:t>
       </w:r>
     </w:p>
@@ -5736,31 +4571,13 @@
               </w:rPr>
               <w:t>(</w:t>
             </w:r>
-            <w:proofErr w:type="spellStart"/>
-            <w:r>
-              <w:rPr>
-                <w:b/>
-                <w:bCs/>
-              </w:rPr>
-              <w:t>nejlepsi</w:t>
-            </w:r>
-            <w:proofErr w:type="spellEnd"/>
-            <w:r>
-              <w:rPr>
-                <w:b/>
-                <w:bCs/>
-              </w:rPr>
-              <w:t xml:space="preserve"> </w:t>
-            </w:r>
-            <w:proofErr w:type="spellStart"/>
-            <w:r>
-              <w:rPr>
-                <w:b/>
-                <w:bCs/>
-              </w:rPr>
-              <w:t>cas</w:t>
-            </w:r>
-            <w:proofErr w:type="spellEnd"/>
+            <w:r>
+              <w:rPr>
+                <w:b/>
+                <w:bCs/>
+              </w:rPr>
+              <w:t>nejlepsi cas</w:t>
+            </w:r>
             <w:r>
               <w:rPr>
                 <w:b/>
@@ -6124,23 +4941,7 @@
                 <w:b/>
                 <w:bCs/>
               </w:rPr>
-              <w:t>Útok hrubou silou – výpočetní výkon (</w:t>
-            </w:r>
-            <w:proofErr w:type="spellStart"/>
-            <w:r>
-              <w:rPr>
-                <w:b/>
-                <w:bCs/>
-              </w:rPr>
-              <w:t>MHash</w:t>
-            </w:r>
-            <w:proofErr w:type="spellEnd"/>
-            <w:r>
-              <w:rPr>
-                <w:b/>
-                <w:bCs/>
-              </w:rPr>
-              <w:t>/s)</w:t>
+              <w:t>Útok hrubou silou – výpočetní výkon (MHash/s)</w:t>
             </w:r>
           </w:p>
         </w:tc>
@@ -6469,39 +5270,7 @@
                 <w:b/>
                 <w:bCs/>
               </w:rPr>
-              <w:t>(</w:t>
-            </w:r>
-            <w:proofErr w:type="spellStart"/>
-            <w:r>
-              <w:rPr>
-                <w:b/>
-                <w:bCs/>
-              </w:rPr>
-              <w:t>nejlepsi</w:t>
-            </w:r>
-            <w:proofErr w:type="spellEnd"/>
-            <w:r>
-              <w:rPr>
-                <w:b/>
-                <w:bCs/>
-              </w:rPr>
-              <w:t xml:space="preserve"> </w:t>
-            </w:r>
-            <w:proofErr w:type="spellStart"/>
-            <w:r>
-              <w:rPr>
-                <w:b/>
-                <w:bCs/>
-              </w:rPr>
-              <w:t>cas</w:t>
-            </w:r>
-            <w:proofErr w:type="spellEnd"/>
-            <w:r>
-              <w:rPr>
-                <w:b/>
-                <w:bCs/>
-              </w:rPr>
-              <w:t>)</w:t>
+              <w:t>(nejlepsi cas)</w:t>
             </w:r>
           </w:p>
         </w:tc>
@@ -6676,12 +5445,10 @@
             <w:tcW w:w="2127" w:type="dxa"/>
           </w:tcPr>
           <w:p>
-            <w:proofErr w:type="spellStart"/>
             <w:r>
               <w:lastRenderedPageBreak/>
               <w:t>lupuSErythemAToSus</w:t>
             </w:r>
-            <w:proofErr w:type="spellEnd"/>
             <w:r>
               <w:rPr>
                 <w:rStyle w:val="Znakapoznpodarou"/>
@@ -6799,23 +5566,7 @@
                 <w:b/>
                 <w:bCs/>
               </w:rPr>
-              <w:t>– výpočetní výkon (</w:t>
-            </w:r>
-            <w:proofErr w:type="spellStart"/>
-            <w:r>
-              <w:rPr>
-                <w:b/>
-                <w:bCs/>
-              </w:rPr>
-              <w:t>MHash</w:t>
-            </w:r>
-            <w:proofErr w:type="spellEnd"/>
-            <w:r>
-              <w:rPr>
-                <w:b/>
-                <w:bCs/>
-              </w:rPr>
-              <w:t>/s)</w:t>
+              <w:t>– výpočetní výkon (MHash/s)</w:t>
             </w:r>
           </w:p>
         </w:tc>
@@ -6847,7 +5598,10 @@
           </w:tcPr>
           <w:p>
             <w:r>
-              <w:t>3,9</w:t>
+              <w:t>3,</w:t>
+            </w:r>
+            <w:r>
+              <w:t>83</w:t>
             </w:r>
           </w:p>
         </w:tc>
@@ -6857,7 +5611,7 @@
           </w:tcPr>
           <w:p>
             <w:r>
-              <w:t>5,7</w:t>
+              <w:t>5,54</w:t>
             </w:r>
           </w:p>
         </w:tc>
@@ -6867,7 +5621,7 @@
           </w:tcPr>
           <w:p>
             <w:r>
-              <w:t>11,3</w:t>
+              <w:t>10,6</w:t>
             </w:r>
           </w:p>
         </w:tc>
@@ -6877,7 +5631,7 @@
           </w:tcPr>
           <w:p>
             <w:r>
-              <w:t>10,8</w:t>
+              <w:t>13,9</w:t>
             </w:r>
           </w:p>
         </w:tc>
@@ -6887,7 +5641,7 @@
           </w:tcPr>
           <w:p>
             <w:r>
-              <w:t>13,46</w:t>
+              <w:t>15,87</w:t>
             </w:r>
           </w:p>
         </w:tc>
@@ -6897,7 +5651,7 @@
           </w:tcPr>
           <w:p>
             <w:r>
-              <w:t>15,3</w:t>
+              <w:t>18,12</w:t>
             </w:r>
           </w:p>
         </w:tc>
@@ -6907,7 +5661,7 @@
           </w:tcPr>
           <w:p>
             <w:r>
-              <w:t>301</w:t>
+              <w:t>331</w:t>
             </w:r>
           </w:p>
         </w:tc>
@@ -6915,10 +5669,15 @@
     </w:tbl>
     <w:p>
       <w:r>
-        <w:t>V případě rozšířeného slovníkového útoku je jasně zřetelné, že výkon roste lineárně s přibývajícím počtem vláknem. Podobně jako u útoku hrubou silou nad 6 vláken výkon už neroste tak rychle, ale mezi 2-4-6 vlákny je ve všech případech očekávaný nárust. Toto je dané tím, že se slova skutečně testují v tom pořadí v jakém by se testovaly v sekvenčním kódu a není zde takový prvek „náhody“ jako v případě útoku hrubou silou.</w:t>
+        <w:t xml:space="preserve">V případě rozšířeného slovníkového útoku je jasně zřetelné, že výkon roste lineárně s přibývajícím počtem vláknem. Podobně jako u útoku hrubou silou nad 6 vláken výkon už neroste tak rychle, ale mezi 2-4-6 vlákny je ve všech případech očekávaný nárust. Toto je dané tím, že se slova skutečně testují v tom </w:t>
+      </w:r>
+      <w:r>
+        <w:t>pořadí,</w:t>
+      </w:r>
+      <w:r>
+        <w:t xml:space="preserve"> v jakém by se testovaly v sekvenčním kódu a není zde takový prvek „náhody“ jako v případě útoku hrubou silou.</w:t>
       </w:r>
     </w:p>
-    <w:p/>
     <w:p>
       <w:pPr>
         <w:pStyle w:val="Nadpis4"/>
@@ -6929,23 +5688,7 @@
     </w:p>
     <w:p>
       <w:r>
-        <w:t xml:space="preserve">Vzhledem k velkému vlivu parametrů </w:t>
-      </w:r>
-      <w:proofErr w:type="spellStart"/>
-      <w:r>
-        <w:t>threads</w:t>
-      </w:r>
-      <w:proofErr w:type="spellEnd"/>
-      <w:r>
-        <w:t xml:space="preserve"> a </w:t>
-      </w:r>
-      <w:proofErr w:type="spellStart"/>
-      <w:r>
-        <w:t>blocks</w:t>
-      </w:r>
-      <w:proofErr w:type="spellEnd"/>
-      <w:r>
-        <w:t xml:space="preserve"> na celkový čas bude v tabulce uveden nejlepší možný naměřený čas, nejhorší možný naměřený čas a průměrný naměřený čas. </w:t>
+        <w:t xml:space="preserve">Vzhledem k velkému vlivu parametrů threads a blocks na celkový čas bude v tabulce uveden nejlepší možný naměřený čas, nejhorší možný naměřený čas a průměrný naměřený čas. </w:t>
       </w:r>
     </w:p>
     <w:tbl>
@@ -7044,23 +5787,7 @@
                 <w:b/>
                 <w:bCs/>
               </w:rPr>
-              <w:t>Výpočetní čas (</w:t>
-            </w:r>
-            <w:proofErr w:type="spellStart"/>
-            <w:r>
-              <w:rPr>
-                <w:b/>
-                <w:bCs/>
-              </w:rPr>
-              <w:t>ms</w:t>
-            </w:r>
-            <w:proofErr w:type="spellEnd"/>
-            <w:r>
-              <w:rPr>
-                <w:b/>
-                <w:bCs/>
-              </w:rPr>
-              <w:t>)</w:t>
+              <w:t>Výpočetní čas (ms)</w:t>
             </w:r>
           </w:p>
         </w:tc>
@@ -7511,86 +6238,45 @@
         </w:rPr>
         <w:t xml:space="preserve"> </w:t>
       </w:r>
-      <w:proofErr w:type="spellStart"/>
       <w:r>
         <w:rPr>
           <w:b/>
           <w:bCs/>
         </w:rPr>
-        <w:t>MHash</w:t>
-      </w:r>
-      <w:proofErr w:type="spellEnd"/>
+        <w:t>MHash /s</w:t>
+      </w:r>
       <w:r>
         <w:rPr>
           <w:b/>
           <w:bCs/>
         </w:rPr>
-        <w:t xml:space="preserve"> /s</w:t>
+        <w:t xml:space="preserve"> </w:t>
+      </w:r>
+      <w:r>
+        <w:t xml:space="preserve">(téměř 85x více než CPU varianta), </w:t>
+      </w:r>
+      <w:r>
+        <w:t xml:space="preserve">při špatném nastavení parametrů vychází výpočetní výkon na </w:t>
       </w:r>
       <w:r>
         <w:rPr>
           <w:b/>
           <w:bCs/>
         </w:rPr>
-        <w:t xml:space="preserve"> </w:t>
-      </w:r>
-      <w:r>
-        <w:t xml:space="preserve">(téměř 85x více než CPU varianta), </w:t>
-      </w:r>
-      <w:r>
-        <w:t xml:space="preserve">při špatném nastavení parametrů vychází výpočetní výkon na </w:t>
+        <w:t xml:space="preserve">150 MHash/s </w:t>
+      </w:r>
+      <w:r>
+        <w:t>(cca 39x rychlejší než CPU varianta)</w:t>
+      </w:r>
+      <w:r>
+        <w:t xml:space="preserve"> a průměrný výpočetní výkon napříč nastaveními vychází je </w:t>
       </w:r>
       <w:r>
         <w:rPr>
           <w:b/>
           <w:bCs/>
         </w:rPr>
-        <w:t xml:space="preserve">150 </w:t>
-      </w:r>
-      <w:proofErr w:type="spellStart"/>
-      <w:r>
-        <w:rPr>
-          <w:b/>
-          <w:bCs/>
-        </w:rPr>
-        <w:t>MHash</w:t>
-      </w:r>
-      <w:proofErr w:type="spellEnd"/>
-      <w:r>
-        <w:rPr>
-          <w:b/>
-          <w:bCs/>
-        </w:rPr>
-        <w:t xml:space="preserve">/s </w:t>
-      </w:r>
-      <w:r>
-        <w:t>(cca 39x rychlejší než CPU varianta)</w:t>
-      </w:r>
-      <w:r>
-        <w:t xml:space="preserve"> a průměrný výpočetní výkon napříč nastaveními vychází je </w:t>
-      </w:r>
-      <w:r>
-        <w:rPr>
-          <w:b/>
-          <w:bCs/>
-        </w:rPr>
-        <w:t xml:space="preserve">179 </w:t>
-      </w:r>
-      <w:proofErr w:type="spellStart"/>
-      <w:r>
-        <w:rPr>
-          <w:b/>
-          <w:bCs/>
-        </w:rPr>
-        <w:t>MHash</w:t>
-      </w:r>
-      <w:proofErr w:type="spellEnd"/>
-      <w:r>
-        <w:rPr>
-          <w:b/>
-          <w:bCs/>
-        </w:rPr>
-        <w:t xml:space="preserve">/s </w:t>
+        <w:t xml:space="preserve">179 MHash/s </w:t>
       </w:r>
       <w:r>
         <w:t>(cca 46x rychlejší než CPU varianta)</w:t>
@@ -7716,23 +6402,7 @@
                 <w:b/>
                 <w:bCs/>
               </w:rPr>
-              <w:t>Výpočetní čas(</w:t>
-            </w:r>
-            <w:proofErr w:type="spellStart"/>
-            <w:r>
-              <w:rPr>
-                <w:b/>
-                <w:bCs/>
-              </w:rPr>
-              <w:t>ms</w:t>
-            </w:r>
-            <w:proofErr w:type="spellEnd"/>
-            <w:r>
-              <w:rPr>
-                <w:b/>
-                <w:bCs/>
-              </w:rPr>
-              <w:t>)</w:t>
+              <w:t>Výpočetní čas(ms)</w:t>
             </w:r>
           </w:p>
         </w:tc>
@@ -8157,15 +6827,7 @@
     </w:p>
     <w:p>
       <w:r>
-        <w:t xml:space="preserve">U slovníkového útoku hodně záleží na umístění daného slova ve slovníku, např. u slova </w:t>
-      </w:r>
-      <w:proofErr w:type="spellStart"/>
-      <w:r>
-        <w:t>azotemic</w:t>
-      </w:r>
-      <w:proofErr w:type="spellEnd"/>
-      <w:r>
-        <w:t>, které je ve slovníku na začátku není zrychlení na GPU tak výrazné.</w:t>
+        <w:t>U slovníkového útoku hodně záleží na umístění daného slova ve slovníku, např. u slova azotemic, které je ve slovníku na začátku není zrychlení na GPU tak výrazné.</w:t>
       </w:r>
     </w:p>
     <w:p>
@@ -8195,90 +6857,34 @@
           <w:b/>
           <w:bCs/>
         </w:rPr>
-        <w:t xml:space="preserve">301 </w:t>
-      </w:r>
-      <w:proofErr w:type="spellStart"/>
+        <w:t>301 MHash/s</w:t>
+      </w:r>
       <w:r>
         <w:rPr>
           <w:b/>
           <w:bCs/>
         </w:rPr>
-        <w:t>MHash</w:t>
-      </w:r>
-      <w:proofErr w:type="spellEnd"/>
+        <w:t xml:space="preserve"> </w:t>
+      </w:r>
+      <w:r>
+        <w:t xml:space="preserve">(cca 79x rychlejší než sekvenční řešení), při špatném nastavení parametrů je výpočetní síla </w:t>
+      </w:r>
       <w:r>
         <w:rPr>
           <w:b/>
           <w:bCs/>
         </w:rPr>
-        <w:t>/s</w:t>
+        <w:t>174 MHash/s</w:t>
+      </w:r>
+      <w:r>
+        <w:t xml:space="preserve"> (cca. 46x výkonější) a průměrný výpočetní výkon je </w:t>
       </w:r>
       <w:r>
         <w:rPr>
           <w:b/>
           <w:bCs/>
         </w:rPr>
-        <w:t xml:space="preserve"> </w:t>
-      </w:r>
-      <w:r>
-        <w:t xml:space="preserve">(cca 79x rychlejší než sekvenční řešení), při špatném nastavení parametrů je výpočetní síla </w:t>
-      </w:r>
-      <w:r>
-        <w:rPr>
-          <w:b/>
-          <w:bCs/>
-        </w:rPr>
-        <w:t xml:space="preserve">174 </w:t>
-      </w:r>
-      <w:proofErr w:type="spellStart"/>
-      <w:r>
-        <w:rPr>
-          <w:b/>
-          <w:bCs/>
-        </w:rPr>
-        <w:t>MHash</w:t>
-      </w:r>
-      <w:proofErr w:type="spellEnd"/>
-      <w:r>
-        <w:rPr>
-          <w:b/>
-          <w:bCs/>
-        </w:rPr>
-        <w:t>/s</w:t>
-      </w:r>
-      <w:r>
-        <w:t xml:space="preserve"> (cca. 46x </w:t>
-      </w:r>
-      <w:proofErr w:type="spellStart"/>
-      <w:r>
-        <w:t>výkonější</w:t>
-      </w:r>
-      <w:proofErr w:type="spellEnd"/>
-      <w:r>
-        <w:t xml:space="preserve">) a průměrný výpočetní výkon je </w:t>
-      </w:r>
-      <w:r>
-        <w:rPr>
-          <w:b/>
-          <w:bCs/>
-        </w:rPr>
-        <w:t xml:space="preserve">210 </w:t>
-      </w:r>
-      <w:proofErr w:type="spellStart"/>
-      <w:r>
-        <w:rPr>
-          <w:b/>
-          <w:bCs/>
-        </w:rPr>
-        <w:t>MHash</w:t>
-      </w:r>
-      <w:proofErr w:type="spellEnd"/>
-      <w:r>
-        <w:rPr>
-          <w:b/>
-          <w:bCs/>
-        </w:rPr>
-        <w:t>/s</w:t>
+        <w:t>210 MHash/s</w:t>
       </w:r>
       <w:r>
         <w:t xml:space="preserve"> (cca 55x výkonnější než sekvenční řešení).</w:t>
@@ -8783,15 +7389,10 @@
         <w:pStyle w:val="Nadpis3"/>
       </w:pPr>
       <w:r>
-        <w:t xml:space="preserve">Paralelní řešení - </w:t>
-      </w:r>
-      <w:proofErr w:type="spellStart"/>
-      <w:r>
-        <w:t>OpenMP</w:t>
-      </w:r>
-      <w:proofErr w:type="spellEnd"/>
-      <w:r>
-        <w:t>:</w:t>
+        <w:rPr>
+          <w:highlight w:val="yellow"/>
+        </w:rPr>
+        <w:t>Paralelní řešení - OpenMP:</w:t>
       </w:r>
     </w:p>
     <w:tbl>
@@ -9114,7 +7715,11 @@
           <w:tcPr>
             <w:tcW w:w="1105" w:type="dxa"/>
           </w:tcPr>
-          <w:p/>
+          <w:p>
+            <w:r>
+              <w:t>2,84</w:t>
+            </w:r>
+          </w:p>
         </w:tc>
       </w:tr>
       <w:tr>
@@ -9206,7 +7811,11 @@
           <w:tcPr>
             <w:tcW w:w="1105" w:type="dxa"/>
           </w:tcPr>
-          <w:p/>
+          <w:p>
+            <w:r>
+              <w:t>1,23</w:t>
+            </w:r>
+          </w:p>
         </w:tc>
       </w:tr>
       <w:tr>
@@ -9298,7 +7907,11 @@
           <w:tcPr>
             <w:tcW w:w="1105" w:type="dxa"/>
           </w:tcPr>
-          <w:p/>
+          <w:p>
+            <w:r>
+              <w:t>1,23</w:t>
+            </w:r>
+          </w:p>
         </w:tc>
       </w:tr>
       <w:tr>
@@ -9391,7 +8004,11 @@
           <w:tcPr>
             <w:tcW w:w="1105" w:type="dxa"/>
           </w:tcPr>
-          <w:p/>
+          <w:p>
+            <w:r>
+              <w:t>3,11</w:t>
+            </w:r>
+          </w:p>
         </w:tc>
       </w:tr>
     </w:tbl>
@@ -9704,7 +8321,11 @@
           <w:tcPr>
             <w:tcW w:w="1007" w:type="dxa"/>
           </w:tcPr>
-          <w:p/>
+          <w:p>
+            <w:r>
+              <w:t>9,18</w:t>
+            </w:r>
+          </w:p>
         </w:tc>
       </w:tr>
       <w:tr>
@@ -9792,7 +8413,11 @@
           <w:tcPr>
             <w:tcW w:w="1007" w:type="dxa"/>
           </w:tcPr>
-          <w:p/>
+          <w:p>
+            <w:r>
+              <w:t>2,51</w:t>
+            </w:r>
+          </w:p>
         </w:tc>
       </w:tr>
       <w:tr>
@@ -9801,11 +8426,9 @@
             <w:tcW w:w="1006" w:type="dxa"/>
           </w:tcPr>
           <w:p>
-            <w:proofErr w:type="spellStart"/>
             <w:r>
               <w:t>lupuSErythemAToSus</w:t>
             </w:r>
-            <w:proofErr w:type="spellEnd"/>
           </w:p>
         </w:tc>
         <w:tc>
@@ -9882,7 +8505,11 @@
           <w:tcPr>
             <w:tcW w:w="1007" w:type="dxa"/>
           </w:tcPr>
-          <w:p/>
+          <w:p>
+            <w:r>
+              <w:t>N/A</w:t>
+            </w:r>
+          </w:p>
         </w:tc>
       </w:tr>
     </w:tbl>
@@ -10404,51 +9031,18 @@
         <w:pStyle w:val="Nadpis3"/>
       </w:pPr>
       <w:r>
-        <w:t xml:space="preserve">Paralelní řešení – </w:t>
-      </w:r>
-      <w:proofErr w:type="spellStart"/>
-      <w:r>
-        <w:t>Xeon</w:t>
-      </w:r>
-      <w:proofErr w:type="spellEnd"/>
-      <w:r>
-        <w:t xml:space="preserve"> </w:t>
-      </w:r>
-      <w:proofErr w:type="spellStart"/>
-      <w:r>
-        <w:t>Phi</w:t>
-      </w:r>
-      <w:proofErr w:type="spellEnd"/>
+        <w:rPr>
+          <w:highlight w:val="yellow"/>
+        </w:rPr>
+        <w:t>Paralelní řešení – Xeon Phi</w:t>
+      </w:r>
     </w:p>
     <w:p>
       <w:r>
-        <w:t xml:space="preserve">Program kompilovaný pro </w:t>
-      </w:r>
-      <w:proofErr w:type="spellStart"/>
-      <w:r>
-        <w:t>Xeon</w:t>
-      </w:r>
-      <w:proofErr w:type="spellEnd"/>
-      <w:r>
-        <w:t xml:space="preserve"> </w:t>
-      </w:r>
-      <w:proofErr w:type="spellStart"/>
-      <w:r>
-        <w:t>Phi</w:t>
-      </w:r>
-      <w:proofErr w:type="spellEnd"/>
-      <w:r>
-        <w:t xml:space="preserve"> byl spouštěn pod OS, jehož implementace </w:t>
-      </w:r>
-      <w:proofErr w:type="spellStart"/>
-      <w:r>
-        <w:t>date</w:t>
-      </w:r>
-      <w:proofErr w:type="spellEnd"/>
-      <w:r>
-        <w:t xml:space="preserve"> neumožnovala výpis nanosekund (ale pouze sekund), měření tudíž nebude s přesností na milisekundy, ale pouze na sekundy. U většiny instancí to příliš velký vliv nemá s výjimkou 9999. </w:t>
+        <w:t xml:space="preserve">Program kompilovaný pro Xeon Phi byl spouštěn pod OS, jehož implementace date neumožnovala výpis nanosekund (ale pouze sekund), měření tudíž nebude s přesností na milisekundy, ale pouze na sekundy. U většiny instancí to příliš velký vliv nemá s výjimkou 9999. </w:t>
       </w:r>
     </w:p>
+    <w:p/>
     <w:tbl>
       <w:tblPr>
         <w:tblStyle w:val="Mkatabulky"/>
@@ -10457,15 +9051,15 @@
       </w:tblPr>
       <w:tblGrid>
         <w:gridCol w:w="1009"/>
-        <w:gridCol w:w="893"/>
-        <w:gridCol w:w="893"/>
+        <w:gridCol w:w="895"/>
+        <w:gridCol w:w="894"/>
+        <w:gridCol w:w="894"/>
         <w:gridCol w:w="892"/>
-        <w:gridCol w:w="893"/>
         <w:gridCol w:w="896"/>
-        <w:gridCol w:w="895"/>
-        <w:gridCol w:w="895"/>
-        <w:gridCol w:w="898"/>
-        <w:gridCol w:w="898"/>
+        <w:gridCol w:w="894"/>
+        <w:gridCol w:w="894"/>
+        <w:gridCol w:w="897"/>
+        <w:gridCol w:w="897"/>
       </w:tblGrid>
       <w:tr>
         <w:tc>
@@ -10702,7 +9296,6 @@
           </w:tcPr>
           <w:p>
             <w:r>
-              <w:lastRenderedPageBreak/>
               <w:t>99999</w:t>
             </w:r>
           </w:p>
@@ -11017,77 +9610,652 @@
           <w:tcPr>
             <w:tcW w:w="896" w:type="dxa"/>
           </w:tcPr>
+          <w:p>
+            <w:r>
+              <w:t>14673</w:t>
+            </w:r>
+          </w:p>
+        </w:tc>
+        <w:tc>
+          <w:tcPr>
+            <w:tcW w:w="896" w:type="dxa"/>
+          </w:tcPr>
+          <w:p>
+            <w:r>
+              <w:t>4082</w:t>
+            </w:r>
+          </w:p>
+        </w:tc>
+        <w:tc>
+          <w:tcPr>
+            <w:tcW w:w="896" w:type="dxa"/>
+          </w:tcPr>
+          <w:p>
+            <w:r>
+              <w:t>4096</w:t>
+            </w:r>
+          </w:p>
+        </w:tc>
+        <w:tc>
+          <w:tcPr>
+            <w:tcW w:w="896" w:type="dxa"/>
+          </w:tcPr>
+          <w:p>
+            <w:r>
+              <w:t>951</w:t>
+            </w:r>
+          </w:p>
+        </w:tc>
+        <w:tc>
+          <w:tcPr>
+            <w:tcW w:w="898" w:type="dxa"/>
+          </w:tcPr>
+          <w:p>
+            <w:r>
+              <w:t>1057</w:t>
+            </w:r>
+          </w:p>
+        </w:tc>
+        <w:tc>
+          <w:tcPr>
+            <w:tcW w:w="898" w:type="dxa"/>
+          </w:tcPr>
+          <w:p>
+            <w:r>
+              <w:t>233</w:t>
+            </w:r>
+          </w:p>
+        </w:tc>
+        <w:tc>
+          <w:tcPr>
+            <w:tcW w:w="898" w:type="dxa"/>
+          </w:tcPr>
+          <w:p>
+            <w:r>
+              <w:t>248</w:t>
+            </w:r>
+          </w:p>
+        </w:tc>
+        <w:tc>
+          <w:tcPr>
+            <w:tcW w:w="901" w:type="dxa"/>
+          </w:tcPr>
+          <w:p>
+            <w:r>
+              <w:t>71</w:t>
+            </w:r>
+          </w:p>
+        </w:tc>
+        <w:tc>
+          <w:tcPr>
+            <w:tcW w:w="901" w:type="dxa"/>
+          </w:tcPr>
+          <w:p>
+            <w:r>
+              <w:t>112</w:t>
+            </w:r>
+          </w:p>
+        </w:tc>
+      </w:tr>
+    </w:tbl>
+    <w:p/>
+    <w:tbl>
+      <w:tblPr>
+        <w:tblStyle w:val="Mkatabulky"/>
+        <w:tblW w:w="0" w:type="auto"/>
+        <w:tblLook w:val="04A0" w:firstRow="1" w:lastRow="0" w:firstColumn="1" w:lastColumn="0" w:noHBand="0" w:noVBand="1"/>
+      </w:tblPr>
+      <w:tblGrid>
+        <w:gridCol w:w="2126"/>
+        <w:gridCol w:w="807"/>
+        <w:gridCol w:w="807"/>
+        <w:gridCol w:w="765"/>
+        <w:gridCol w:w="765"/>
+        <w:gridCol w:w="766"/>
+        <w:gridCol w:w="766"/>
+        <w:gridCol w:w="724"/>
+        <w:gridCol w:w="768"/>
+        <w:gridCol w:w="768"/>
+      </w:tblGrid>
+      <w:tr>
+        <w:tc>
+          <w:tcPr>
+            <w:tcW w:w="2126" w:type="dxa"/>
+          </w:tcPr>
           <w:p/>
         </w:tc>
         <w:tc>
           <w:tcPr>
-            <w:tcW w:w="896" w:type="dxa"/>
-          </w:tcPr>
-          <w:p/>
-        </w:tc>
-        <w:tc>
-          <w:tcPr>
-            <w:tcW w:w="896" w:type="dxa"/>
-          </w:tcPr>
-          <w:p/>
-        </w:tc>
-        <w:tc>
-          <w:tcPr>
-            <w:tcW w:w="896" w:type="dxa"/>
-          </w:tcPr>
-          <w:p>
-            <w:r>
-              <w:t>951</w:t>
-            </w:r>
-          </w:p>
-        </w:tc>
-        <w:tc>
-          <w:tcPr>
-            <w:tcW w:w="898" w:type="dxa"/>
-          </w:tcPr>
-          <w:p>
-            <w:r>
-              <w:t>1057</w:t>
-            </w:r>
-          </w:p>
-        </w:tc>
-        <w:tc>
-          <w:tcPr>
-            <w:tcW w:w="898" w:type="dxa"/>
-          </w:tcPr>
-          <w:p>
-            <w:r>
-              <w:t>233</w:t>
-            </w:r>
-          </w:p>
-        </w:tc>
-        <w:tc>
-          <w:tcPr>
-            <w:tcW w:w="898" w:type="dxa"/>
-          </w:tcPr>
-          <w:p>
-            <w:r>
-              <w:t>248</w:t>
-            </w:r>
-          </w:p>
-        </w:tc>
-        <w:tc>
-          <w:tcPr>
-            <w:tcW w:w="901" w:type="dxa"/>
-          </w:tcPr>
-          <w:p>
-            <w:r>
-              <w:t>71</w:t>
-            </w:r>
-          </w:p>
-        </w:tc>
-        <w:tc>
-          <w:tcPr>
-            <w:tcW w:w="901" w:type="dxa"/>
-          </w:tcPr>
-          <w:p>
-            <w:r>
-              <w:t>112</w:t>
+            <w:tcW w:w="6936" w:type="dxa"/>
+            <w:gridSpan w:val="9"/>
+          </w:tcPr>
+          <w:p>
+            <w:pPr>
+              <w:jc w:val="center"/>
+            </w:pPr>
+            <w:r>
+              <w:rPr>
+                <w:b/>
+                <w:bCs/>
+              </w:rPr>
+              <w:t>Rozšířený slovníkový útok – výpočetní čas(s)</w:t>
+            </w:r>
+          </w:p>
+        </w:tc>
+      </w:tr>
+      <w:tr>
+        <w:tc>
+          <w:tcPr>
+            <w:tcW w:w="2126" w:type="dxa"/>
+          </w:tcPr>
+          <w:p>
+            <w:pPr>
+              <w:rPr>
+                <w:b/>
+                <w:bCs/>
+              </w:rPr>
+            </w:pPr>
+            <w:r>
+              <w:rPr>
+                <w:b/>
+                <w:bCs/>
+              </w:rPr>
+              <w:t>Heslo/</w:t>
+            </w:r>
+            <w:r>
+              <w:rPr>
+                <w:b/>
+                <w:bCs/>
+              </w:rPr>
+              <w:t>Vlákna</w:t>
+            </w:r>
+            <w:bookmarkStart w:id="0" w:name="_GoBack"/>
+            <w:bookmarkEnd w:id="0"/>
+          </w:p>
+        </w:tc>
+        <w:tc>
+          <w:tcPr>
+            <w:tcW w:w="807" w:type="dxa"/>
+          </w:tcPr>
+          <w:p>
+            <w:pPr>
+              <w:rPr>
+                <w:b/>
+                <w:bCs/>
+              </w:rPr>
+            </w:pPr>
+            <w:r>
+              <w:rPr>
+                <w:b/>
+                <w:bCs/>
+              </w:rPr>
+              <w:t>1</w:t>
+            </w:r>
+          </w:p>
+        </w:tc>
+        <w:tc>
+          <w:tcPr>
+            <w:tcW w:w="807" w:type="dxa"/>
+          </w:tcPr>
+          <w:p>
+            <w:pPr>
+              <w:rPr>
+                <w:b/>
+                <w:bCs/>
+              </w:rPr>
+            </w:pPr>
+            <w:r>
+              <w:rPr>
+                <w:b/>
+                <w:bCs/>
+              </w:rPr>
+              <w:t>2</w:t>
+            </w:r>
+          </w:p>
+        </w:tc>
+        <w:tc>
+          <w:tcPr>
+            <w:tcW w:w="765" w:type="dxa"/>
+          </w:tcPr>
+          <w:p>
+            <w:pPr>
+              <w:rPr>
+                <w:b/>
+                <w:bCs/>
+              </w:rPr>
+            </w:pPr>
+            <w:r>
+              <w:rPr>
+                <w:b/>
+                <w:bCs/>
+              </w:rPr>
+              <w:t>4</w:t>
+            </w:r>
+          </w:p>
+        </w:tc>
+        <w:tc>
+          <w:tcPr>
+            <w:tcW w:w="765" w:type="dxa"/>
+          </w:tcPr>
+          <w:p>
+            <w:pPr>
+              <w:rPr>
+                <w:b/>
+                <w:bCs/>
+              </w:rPr>
+            </w:pPr>
+            <w:r>
+              <w:rPr>
+                <w:b/>
+                <w:bCs/>
+              </w:rPr>
+              <w:t>8</w:t>
+            </w:r>
+          </w:p>
+        </w:tc>
+        <w:tc>
+          <w:tcPr>
+            <w:tcW w:w="766" w:type="dxa"/>
+          </w:tcPr>
+          <w:p>
+            <w:pPr>
+              <w:rPr>
+                <w:b/>
+                <w:bCs/>
+              </w:rPr>
+            </w:pPr>
+            <w:r>
+              <w:rPr>
+                <w:b/>
+                <w:bCs/>
+              </w:rPr>
+              <w:t>16</w:t>
+            </w:r>
+          </w:p>
+        </w:tc>
+        <w:tc>
+          <w:tcPr>
+            <w:tcW w:w="766" w:type="dxa"/>
+          </w:tcPr>
+          <w:p>
+            <w:pPr>
+              <w:rPr>
+                <w:b/>
+                <w:bCs/>
+              </w:rPr>
+            </w:pPr>
+            <w:r>
+              <w:rPr>
+                <w:b/>
+                <w:bCs/>
+              </w:rPr>
+              <w:t>32</w:t>
+            </w:r>
+          </w:p>
+        </w:tc>
+        <w:tc>
+          <w:tcPr>
+            <w:tcW w:w="724" w:type="dxa"/>
+          </w:tcPr>
+          <w:p>
+            <w:pPr>
+              <w:rPr>
+                <w:b/>
+                <w:bCs/>
+              </w:rPr>
+            </w:pPr>
+            <w:r>
+              <w:rPr>
+                <w:b/>
+                <w:bCs/>
+              </w:rPr>
+              <w:t>64</w:t>
+            </w:r>
+          </w:p>
+        </w:tc>
+        <w:tc>
+          <w:tcPr>
+            <w:tcW w:w="768" w:type="dxa"/>
+          </w:tcPr>
+          <w:p>
+            <w:pPr>
+              <w:rPr>
+                <w:b/>
+                <w:bCs/>
+              </w:rPr>
+            </w:pPr>
+            <w:r>
+              <w:rPr>
+                <w:b/>
+                <w:bCs/>
+              </w:rPr>
+              <w:t>128</w:t>
+            </w:r>
+          </w:p>
+        </w:tc>
+        <w:tc>
+          <w:tcPr>
+            <w:tcW w:w="768" w:type="dxa"/>
+          </w:tcPr>
+          <w:p>
+            <w:pPr>
+              <w:rPr>
+                <w:b/>
+                <w:bCs/>
+              </w:rPr>
+            </w:pPr>
+            <w:r>
+              <w:rPr>
+                <w:b/>
+                <w:bCs/>
+              </w:rPr>
+              <w:t>244</w:t>
+            </w:r>
+          </w:p>
+        </w:tc>
+      </w:tr>
+      <w:tr>
+        <w:tc>
+          <w:tcPr>
+            <w:tcW w:w="2126" w:type="dxa"/>
+          </w:tcPr>
+          <w:p>
+            <w:r>
+              <w:t>napalm5e</w:t>
+            </w:r>
+          </w:p>
+        </w:tc>
+        <w:tc>
+          <w:tcPr>
+            <w:tcW w:w="807" w:type="dxa"/>
+          </w:tcPr>
+          <w:p>
+            <w:r>
+              <w:t>2839</w:t>
+            </w:r>
+          </w:p>
+        </w:tc>
+        <w:tc>
+          <w:tcPr>
+            <w:tcW w:w="807" w:type="dxa"/>
+          </w:tcPr>
+          <w:p>
+            <w:r>
+              <w:t>1485</w:t>
+            </w:r>
+          </w:p>
+        </w:tc>
+        <w:tc>
+          <w:tcPr>
+            <w:tcW w:w="765" w:type="dxa"/>
+          </w:tcPr>
+          <w:p>
+            <w:r>
+              <w:t>783</w:t>
+            </w:r>
+          </w:p>
+        </w:tc>
+        <w:tc>
+          <w:tcPr>
+            <w:tcW w:w="765" w:type="dxa"/>
+          </w:tcPr>
+          <w:p>
+            <w:r>
+              <w:t>395</w:t>
+            </w:r>
+          </w:p>
+        </w:tc>
+        <w:tc>
+          <w:tcPr>
+            <w:tcW w:w="766" w:type="dxa"/>
+          </w:tcPr>
+          <w:p>
+            <w:r>
+              <w:t>197</w:t>
+            </w:r>
+          </w:p>
+        </w:tc>
+        <w:tc>
+          <w:tcPr>
+            <w:tcW w:w="766" w:type="dxa"/>
+          </w:tcPr>
+          <w:p>
+            <w:r>
+              <w:t>103</w:t>
+            </w:r>
+          </w:p>
+        </w:tc>
+        <w:tc>
+          <w:tcPr>
+            <w:tcW w:w="724" w:type="dxa"/>
+          </w:tcPr>
+          <w:p>
+            <w:r>
+              <w:t>73</w:t>
+            </w:r>
+          </w:p>
+        </w:tc>
+        <w:tc>
+          <w:tcPr>
+            <w:tcW w:w="768" w:type="dxa"/>
+          </w:tcPr>
+          <w:p>
+            <w:r>
+              <w:t>37</w:t>
+            </w:r>
+          </w:p>
+        </w:tc>
+        <w:tc>
+          <w:tcPr>
+            <w:tcW w:w="768" w:type="dxa"/>
+          </w:tcPr>
+          <w:p>
+            <w:r>
+              <w:t>36</w:t>
+            </w:r>
+          </w:p>
+        </w:tc>
+      </w:tr>
+      <w:tr>
+        <w:tc>
+          <w:tcPr>
+            <w:tcW w:w="2126" w:type="dxa"/>
+          </w:tcPr>
+          <w:p>
+            <w:r>
+              <w:t>azotemic9S</w:t>
+            </w:r>
+          </w:p>
+        </w:tc>
+        <w:tc>
+          <w:tcPr>
+            <w:tcW w:w="807" w:type="dxa"/>
+          </w:tcPr>
+          <w:p>
+            <w:r>
+              <w:t>350</w:t>
+            </w:r>
+          </w:p>
+        </w:tc>
+        <w:tc>
+          <w:tcPr>
+            <w:tcW w:w="807" w:type="dxa"/>
+          </w:tcPr>
+          <w:p>
+            <w:r>
+              <w:t>187</w:t>
+            </w:r>
+          </w:p>
+        </w:tc>
+        <w:tc>
+          <w:tcPr>
+            <w:tcW w:w="765" w:type="dxa"/>
+          </w:tcPr>
+          <w:p>
+            <w:r>
+              <w:t>96</w:t>
+            </w:r>
+          </w:p>
+        </w:tc>
+        <w:tc>
+          <w:tcPr>
+            <w:tcW w:w="765" w:type="dxa"/>
+          </w:tcPr>
+          <w:p>
+            <w:r>
+              <w:t>49</w:t>
+            </w:r>
+          </w:p>
+        </w:tc>
+        <w:tc>
+          <w:tcPr>
+            <w:tcW w:w="766" w:type="dxa"/>
+          </w:tcPr>
+          <w:p>
+            <w:r>
+              <w:t>26</w:t>
+            </w:r>
+          </w:p>
+        </w:tc>
+        <w:tc>
+          <w:tcPr>
+            <w:tcW w:w="766" w:type="dxa"/>
+          </w:tcPr>
+          <w:p>
+            <w:r>
+              <w:t>15</w:t>
+            </w:r>
+          </w:p>
+        </w:tc>
+        <w:tc>
+          <w:tcPr>
+            <w:tcW w:w="724" w:type="dxa"/>
+          </w:tcPr>
+          <w:p>
+            <w:r>
+              <w:t>7</w:t>
+            </w:r>
+          </w:p>
+        </w:tc>
+        <w:tc>
+          <w:tcPr>
+            <w:tcW w:w="768" w:type="dxa"/>
+          </w:tcPr>
+          <w:p>
+            <w:r>
+              <w:t>7</w:t>
+            </w:r>
+          </w:p>
+        </w:tc>
+        <w:tc>
+          <w:tcPr>
+            <w:tcW w:w="768" w:type="dxa"/>
+          </w:tcPr>
+          <w:p>
+            <w:r>
+              <w:t>7</w:t>
+            </w:r>
+          </w:p>
+        </w:tc>
+      </w:tr>
+      <w:tr>
+        <w:tc>
+          <w:tcPr>
+            <w:tcW w:w="2126" w:type="dxa"/>
+          </w:tcPr>
+          <w:p>
+            <w:r>
+              <w:t>lupuSErythemAToSus</w:t>
+            </w:r>
+          </w:p>
+        </w:tc>
+        <w:tc>
+          <w:tcPr>
+            <w:tcW w:w="807" w:type="dxa"/>
+          </w:tcPr>
+          <w:p>
+            <w:r>
+              <w:t>280</w:t>
+            </w:r>
+          </w:p>
+        </w:tc>
+        <w:tc>
+          <w:tcPr>
+            <w:tcW w:w="807" w:type="dxa"/>
+          </w:tcPr>
+          <w:p>
+            <w:r>
+              <w:t>150</w:t>
+            </w:r>
+          </w:p>
+        </w:tc>
+        <w:tc>
+          <w:tcPr>
+            <w:tcW w:w="765" w:type="dxa"/>
+          </w:tcPr>
+          <w:p>
+            <w:r>
+              <w:t>88</w:t>
+            </w:r>
+          </w:p>
+        </w:tc>
+        <w:tc>
+          <w:tcPr>
+            <w:tcW w:w="765" w:type="dxa"/>
+          </w:tcPr>
+          <w:p>
+            <w:r>
+              <w:t>55</w:t>
+            </w:r>
+          </w:p>
+        </w:tc>
+        <w:tc>
+          <w:tcPr>
+            <w:tcW w:w="766" w:type="dxa"/>
+          </w:tcPr>
+          <w:p>
+            <w:r>
+              <w:t>35</w:t>
+            </w:r>
+          </w:p>
+        </w:tc>
+        <w:tc>
+          <w:tcPr>
+            <w:tcW w:w="766" w:type="dxa"/>
+          </w:tcPr>
+          <w:p>
+            <w:r>
+              <w:t>22</w:t>
+            </w:r>
+          </w:p>
+        </w:tc>
+        <w:tc>
+          <w:tcPr>
+            <w:tcW w:w="724" w:type="dxa"/>
+          </w:tcPr>
+          <w:p>
+            <w:r>
+              <w:t>16</w:t>
+            </w:r>
+          </w:p>
+        </w:tc>
+        <w:tc>
+          <w:tcPr>
+            <w:tcW w:w="768" w:type="dxa"/>
+          </w:tcPr>
+          <w:p>
+            <w:r>
+              <w:t>17</w:t>
+            </w:r>
+          </w:p>
+        </w:tc>
+        <w:tc>
+          <w:tcPr>
+            <w:tcW w:w="768" w:type="dxa"/>
+          </w:tcPr>
+          <w:p>
+            <w:r>
+              <w:t>19</w:t>
             </w:r>
           </w:p>
         </w:tc>
@@ -11098,40 +10266,21 @@
       <w:pPr>
         <w:pStyle w:val="Nadpis2"/>
       </w:pPr>
+      <w:r>
+        <w:t>Řešení pomocí CUDA</w:t>
+      </w:r>
     </w:p>
     <w:p>
       <w:pPr>
-        <w:pStyle w:val="Nadpis2"/>
+        <w:rPr>
+          <w:rStyle w:val="fontstyle01"/>
+        </w:rPr>
       </w:pPr>
       <w:r>
-        <w:t>Řešení pomocí CUDA</w:t>
-      </w:r>
-    </w:p>
-    <w:p>
-      <w:pPr>
         <w:rPr>
           <w:rStyle w:val="fontstyle01"/>
         </w:rPr>
-      </w:pPr>
-      <w:r>
-        <w:rPr>
-          <w:rStyle w:val="fontstyle01"/>
-        </w:rPr>
-        <w:t xml:space="preserve">Zde je opět uváděn vždy pouze nejlepší, nejhorší a průměrný čas (kde se liší počty </w:t>
-      </w:r>
-      <w:proofErr w:type="spellStart"/>
-      <w:r>
-        <w:rPr>
-          <w:rStyle w:val="fontstyle01"/>
-        </w:rPr>
-        <w:t>threadů</w:t>
-      </w:r>
-      <w:proofErr w:type="spellEnd"/>
-      <w:r>
-        <w:rPr>
-          <w:rStyle w:val="fontstyle01"/>
-        </w:rPr>
-        <w:t xml:space="preserve"> a bloků)</w:t>
+        <w:t>Zde je opět uváděn vždy pouze nejlepší, nejhorší a průměrný čas (kde se liší počty threadů a bloků)</w:t>
       </w:r>
     </w:p>
     <w:tbl>
@@ -11605,35 +10754,7 @@
         <w:rPr>
           <w:rStyle w:val="fontstyle01"/>
         </w:rPr>
-        <w:t xml:space="preserve">nejlepšího výsledku dosaženo za použití 128 bloků a 96 </w:t>
-      </w:r>
-      <w:proofErr w:type="spellStart"/>
-      <w:r>
-        <w:rPr>
-          <w:rStyle w:val="fontstyle01"/>
-        </w:rPr>
-        <w:t>threadů</w:t>
-      </w:r>
-      <w:proofErr w:type="spellEnd"/>
-      <w:r>
-        <w:rPr>
-          <w:rStyle w:val="fontstyle01"/>
-        </w:rPr>
-        <w:t xml:space="preserve">. U 99999 64 bloků a 64 </w:t>
-      </w:r>
-      <w:proofErr w:type="spellStart"/>
-      <w:r>
-        <w:rPr>
-          <w:rStyle w:val="fontstyle01"/>
-        </w:rPr>
-        <w:t>threadů</w:t>
-      </w:r>
-      <w:proofErr w:type="spellEnd"/>
-      <w:r>
-        <w:rPr>
-          <w:rStyle w:val="fontstyle01"/>
-        </w:rPr>
-        <w:t>.</w:t>
+        <w:t>nejlepšího výsledku dosaženo za použití 128 bloků a 96 threadů. U 99999 64 bloků a 64 threadů.</w:t>
       </w:r>
     </w:p>
     <w:p>
@@ -11659,21 +10780,7 @@
         <w:rPr>
           <w:rStyle w:val="fontstyle01"/>
         </w:rPr>
-        <w:t xml:space="preserve">je </w:t>
-      </w:r>
-      <w:proofErr w:type="spellStart"/>
-      <w:r>
-        <w:rPr>
-          <w:rStyle w:val="fontstyle01"/>
-        </w:rPr>
-        <w:t>stale</w:t>
-      </w:r>
-      <w:proofErr w:type="spellEnd"/>
-      <w:r>
-        <w:rPr>
-          <w:rStyle w:val="fontstyle01"/>
-        </w:rPr>
-        <w:t xml:space="preserve"> mnohem lepší než sekvenční řešení. To platí i pro ostatní případy, vždy došlo ke zlepšení.</w:t>
+        <w:t>je stale mnohem lepší než sekvenční řešení. To platí i pro ostatní případy, vždy došlo ke zlepšení.</w:t>
       </w:r>
     </w:p>
     <w:tbl>
@@ -12018,6 +11125,7 @@
           </w:tcPr>
           <w:p>
             <w:r>
+              <w:lastRenderedPageBreak/>
               <w:t>NORAD3411</w:t>
             </w:r>
           </w:p>
@@ -12153,7 +11261,6 @@
         <w:rPr>
           <w:rStyle w:val="fontstyle01"/>
         </w:rPr>
-        <w:lastRenderedPageBreak/>
         <w:t>Opět jsou naměřené časy lepší než sekvenční. Například pro azotemic9S je průměrný naměřený čas</w:t>
       </w:r>
       <w:r>
@@ -12180,27 +11287,13 @@
         <w:rPr>
           <w:rStyle w:val="fontstyle01"/>
         </w:rPr>
-        <w:t xml:space="preserve">Vzhledem k tomu, že měření na Sestavě 2 bylo provedeno s využitím jiného </w:t>
-      </w:r>
-      <w:proofErr w:type="spellStart"/>
+        <w:t>Vzhledem k tomu, že měření na Sestavě 2 bylo provedeno s využitím jiného kompil</w:t>
+      </w:r>
       <w:r>
         <w:rPr>
           <w:rStyle w:val="fontstyle01"/>
         </w:rPr>
-        <w:t>kompil</w:t>
-      </w:r>
-      <w:r>
-        <w:rPr>
-          <w:rStyle w:val="fontstyle01"/>
-        </w:rPr>
-        <w:t>ilátoru</w:t>
-      </w:r>
-      <w:proofErr w:type="spellEnd"/>
-      <w:r>
-        <w:rPr>
-          <w:rStyle w:val="fontstyle01"/>
-        </w:rPr>
-        <w:t xml:space="preserve"> a bez</w:t>
+        <w:t>ilátoru a bez</w:t>
       </w:r>
       <w:r>
         <w:rPr>
@@ -12232,23 +11325,7 @@
     </w:p>
     <w:p>
       <w:r>
-        <w:t xml:space="preserve">Měření ukázalo, že grafická karta je vhodný nástroj na prolamování kryptografických </w:t>
-      </w:r>
-      <w:proofErr w:type="spellStart"/>
-      <w:r>
-        <w:t>hashů</w:t>
-      </w:r>
-      <w:proofErr w:type="spellEnd"/>
-      <w:r>
-        <w:t>. I ne příliš dobře optimalizované řešení nabízelo výrazné zrychlení. Jedná se o zcela základní řešení, které toho příliš mnoho neumí a ani z daleka nedosahuje kvalit ostatních nástrojů (</w:t>
-      </w:r>
-      <w:proofErr w:type="spellStart"/>
-      <w:r>
-        <w:t>hashcat</w:t>
-      </w:r>
-      <w:proofErr w:type="spellEnd"/>
-      <w:r>
-        <w:t>), co by bylo možné do budoucna zlepšit:</w:t>
+        <w:t>Měření ukázalo, že grafická karta je vhodný nástroj na prolamování kryptografických hashů. I ne příliš dobře optimalizované řešení nabízelo výrazné zrychlení. Jedná se o zcela základní řešení, které toho příliš mnoho neumí a ani z daleka nedosahuje kvalit ostatních nástrojů (hashcat), co by bylo možné do budoucna zlepšit:</w:t>
       </w:r>
     </w:p>
     <w:p>
@@ -12327,15 +11404,7 @@
         <w:t>pomocí tohoto vzor</w:t>
       </w:r>
       <w:r>
-        <w:t xml:space="preserve">ku by bylo pak možné určit „nejideálnější“ </w:t>
-      </w:r>
-      <w:proofErr w:type="spellStart"/>
-      <w:r>
-        <w:t>paremetry</w:t>
-      </w:r>
-      <w:proofErr w:type="spellEnd"/>
-      <w:r>
-        <w:t xml:space="preserve"> napříč problémy..</w:t>
+        <w:t>ku by bylo pak možné určit „nejideálnější“ paremetry napříč problémy..</w:t>
       </w:r>
     </w:p>
     <w:p>
@@ -12465,15 +11534,7 @@
         <w:footnoteRef/>
       </w:r>
       <w:r>
-        <w:t xml:space="preserve"> Zkouška výpočetní síly, vložení špatného </w:t>
-      </w:r>
-      <w:proofErr w:type="spellStart"/>
-      <w:r>
-        <w:t>hashe</w:t>
-      </w:r>
-      <w:proofErr w:type="spellEnd"/>
-      <w:r>
-        <w:t xml:space="preserve"> =&gt; nutnost prozkoumat celý stavový prostor</w:t>
+        <w:t xml:space="preserve"> Zkouška výpočetní síly, vložení špatného hashe =&gt; nutnost prozkoumat celý stavový prostor</w:t>
       </w:r>
     </w:p>
   </w:footnote>
@@ -12491,19 +11552,15 @@
       <w:r>
         <w:t xml:space="preserve"> Použití substitučního pravidla, kde se 8 nejčastějších anglických písmen (jak velkých, tak i malých) nahrazují (malými/velkými písmeny) </w:t>
       </w:r>
-      <w:proofErr w:type="spellStart"/>
       <w:r>
         <w:t>eariotnsEARIOTNS</w:t>
       </w:r>
-      <w:proofErr w:type="spellEnd"/>
       <w:r>
         <w:t xml:space="preserve"> -&gt; </w:t>
       </w:r>
-      <w:proofErr w:type="spellStart"/>
       <w:r>
         <w:t>EARIOTNSeariotns</w:t>
       </w:r>
-      <w:proofErr w:type="spellEnd"/>
     </w:p>
   </w:footnote>
   <w:footnote w:id="3">
@@ -20074,7 +19131,7 @@
 </file>
 
 <file path=customXml/itemProps1.xml><?xml version="1.0" encoding="utf-8"?>
-<ds:datastoreItem xmlns:ds="http://schemas.openxmlformats.org/officeDocument/2006/customXml" ds:itemID="{C1195AF4-E35A-491B-82B0-48B136A70B31}">
+<ds:datastoreItem xmlns:ds="http://schemas.openxmlformats.org/officeDocument/2006/customXml" ds:itemID="{5FB03CEC-D148-42A2-8345-997983A9D051}">
   <ds:schemaRefs>
     <ds:schemaRef ds:uri="http://schemas.openxmlformats.org/officeDocument/2006/bibliography"/>
   </ds:schemaRefs>

</xml_diff>